<commit_message>
git setup instructions improved
</commit_message>
<xml_diff>
--- a/syllabus/git_github_class_setup.docx
+++ b/syllabus/git_github_class_setup.docx
@@ -19,14 +19,6 @@
         </w:rPr>
         <w:t>Git / Github setup for MATH 342W</w:t>
       </w:r>
-      <w:r>
-        <w:rPr>
-          <w:sz w:val="40"/>
-          <w:szCs w:val="40"/>
-          <w:u w:val="single"/>
-        </w:rPr>
-        <w:t xml:space="preserve"> Spring 2025</w:t>
-      </w:r>
     </w:p>
     <w:p>
       <w:r>
@@ -39,6 +31,15 @@
         <w:t xml:space="preserve"> your labs and theory homeworks with git and github.</w:t>
       </w:r>
     </w:p>
+    <w:p>
+      <w:pPr>
+        <w:pStyle w:val="Heading1"/>
+      </w:pPr>
+      <w:r>
+        <w:t>MAC Instructions</w:t>
+      </w:r>
+    </w:p>
+    <w:p/>
     <w:p>
       <w:r>
         <w:t xml:space="preserve">The first step is to make sure you have git on your computer. </w:t>
@@ -140,6 +141,23 @@
     </w:p>
     <w:p>
       <w:r>
+        <w:t>Now open up the default terminal app.</w:t>
+      </w:r>
+    </w:p>
+    <w:p>
+      <w:pPr>
+        <w:pStyle w:val="Heading1"/>
+      </w:pPr>
+      <w:r>
+        <w:t>Windows</w:t>
+      </w:r>
+      <w:r>
+        <w:t xml:space="preserve"> Instructions</w:t>
+      </w:r>
+    </w:p>
+    <w:p/>
+    <w:p>
+      <w:r>
         <w:t>W</w:t>
       </w:r>
       <w:r>
@@ -178,35 +196,41 @@
         <w:t>!</w:t>
       </w:r>
       <w:r>
-        <w:t xml:space="preserve"> On the MAC</w:t>
-      </w:r>
-      <w:r>
-        <w:t xml:space="preserve"> and Linux</w:t>
-      </w:r>
-      <w:r>
-        <w:t>, you can just use the standard terminal.</w:t>
-      </w:r>
-      <w:r>
-        <w:t xml:space="preserve"> The tutorial is the same for MAC, windows and Linux going forward.</w:t>
-      </w:r>
-    </w:p>
-    <w:p>
-      <w:r>
-        <w:t xml:space="preserve">In the terminal, navigate to the folder you want to store your class materials. For me this is the “~/workspace” so I run </w:t>
+        <w:t xml:space="preserve"> </w:t>
       </w:r>
     </w:p>
     <w:p>
       <w:pPr>
-        <w:rPr>
-          <w:color w:val="FFFFFF" w:themeColor="background1"/>
-        </w:rPr>
+        <w:pStyle w:val="Heading1"/>
       </w:pPr>
       <w:r>
-        <w:rPr>
-          <w:color w:val="FFFFFF" w:themeColor="background1"/>
-          <w:highlight w:val="black"/>
-        </w:rPr>
-        <w:t>cd ~/workspace</w:t>
+        <w:t>Linux</w:t>
+      </w:r>
+      <w:r>
+        <w:t xml:space="preserve"> Instructions</w:t>
+      </w:r>
+    </w:p>
+    <w:p/>
+    <w:p>
+      <w:r>
+        <w:t>You already have everything you need. Just open a terminal!</w:t>
+      </w:r>
+    </w:p>
+    <w:p>
+      <w:pPr>
+        <w:pStyle w:val="Heading1"/>
+      </w:pPr>
+      <w:r>
+        <w:t>All Operating Systems Continue Here</w:t>
+      </w:r>
+    </w:p>
+    <w:p/>
+    <w:p>
+      <w:r>
+        <w:t>In the terminal, navigate to the folder you want to store your class materials</w:t>
+      </w:r>
+      <w:r>
+        <w:t xml:space="preserve"> using the “cd” command. If you are okay keeping your class materials in your default home folder, then do nothing.</w:t>
       </w:r>
     </w:p>
     <w:p>
@@ -220,17 +244,32 @@
           <w:color w:val="FFFFFF" w:themeColor="background1"/>
         </w:rPr>
       </w:pPr>
-      <w:r>
-        <w:rPr>
-          <w:color w:val="FFFFFF" w:themeColor="background1"/>
-          <w:highlight w:val="black"/>
-        </w:rPr>
-        <w:t>ssh-keygen -t ed25519 -C “&lt;your email address&gt;”</w:t>
-      </w:r>
-    </w:p>
-    <w:p>
-      <w:r>
-        <w:t>I use no password so I just press enter twice. This is more convenient, but less secure</w:t>
+      <w:proofErr w:type="spellStart"/>
+      <w:r>
+        <w:rPr>
+          <w:color w:val="FFFFFF" w:themeColor="background1"/>
+          <w:highlight w:val="black"/>
+        </w:rPr>
+        <w:t>ssh</w:t>
+      </w:r>
+      <w:proofErr w:type="spellEnd"/>
+      <w:r>
+        <w:rPr>
+          <w:color w:val="FFFFFF" w:themeColor="background1"/>
+          <w:highlight w:val="black"/>
+        </w:rPr>
+        <w:t>-keygen -t ed25519 -C “&lt;your email address&gt;”</w:t>
+      </w:r>
+    </w:p>
+    <w:p>
+      <w:r>
+        <w:t xml:space="preserve">I use no password so I just press enter </w:t>
+      </w:r>
+      <w:r>
+        <w:t>three times now</w:t>
+      </w:r>
+      <w:r>
+        <w:t>. This is more convenient, but less secure</w:t>
       </w:r>
       <w:r>
         <w:t xml:space="preserve"> as</w:t>
@@ -260,7 +299,11 @@
         <w:t xml:space="preserve"> account</w:t>
       </w:r>
       <w:r>
-        <w:t xml:space="preserve"> and whatever else uses these keys</w:t>
+        <w:t xml:space="preserve"> and whatever else uses </w:t>
+      </w:r>
+      <w:r>
+        <w:lastRenderedPageBreak/>
+        <w:t>these keys</w:t>
       </w:r>
       <w:r>
         <w:t xml:space="preserve">. </w:t>
@@ -273,6 +316,9 @@
       </w:r>
       <w:r>
         <w:t>successful, you should see the following message (thanks to Hadassah</w:t>
+      </w:r>
+      <w:r>
+        <w:t xml:space="preserve"> in 2024</w:t>
       </w:r>
       <w:r>
         <w:t>):</w:t>
@@ -322,8 +368,19 @@
     </w:p>
     <w:p>
       <w:r>
-        <w:lastRenderedPageBreak/>
-        <w:t>If you don’t already have a github.com account, you create one</w:t>
+        <w:t xml:space="preserve">If you don’t already have a github.com account, </w:t>
+      </w:r>
+      <w:r>
+        <w:t xml:space="preserve">go to </w:t>
+      </w:r>
+      <w:r>
+        <w:t>github.com</w:t>
+      </w:r>
+      <w:r>
+        <w:t xml:space="preserve"> and</w:t>
+      </w:r>
+      <w:r>
+        <w:t xml:space="preserve"> create one</w:t>
       </w:r>
       <w:r>
         <w:t>. Use a username that’s appropriate! Employers will see it!</w:t>
@@ -335,12 +392,47 @@
         <w:t>T</w:t>
       </w:r>
       <w:r>
-        <w:t xml:space="preserve">hen login to github. </w:t>
-      </w:r>
-    </w:p>
-    <w:p>
-      <w:r>
-        <w:t xml:space="preserve">Now, send me a direct message on slack with your github homepage link. For me that’s </w:t>
+        <w:t>hen login to github.</w:t>
+      </w:r>
+      <w:r>
+        <w:t>com and keep that browser open for the rest of the setup.</w:t>
+      </w:r>
+      <w:r>
+        <w:t xml:space="preserve"> </w:t>
+      </w:r>
+    </w:p>
+    <w:p>
+      <w:r>
+        <w:t xml:space="preserve">Now, send me </w:t>
+      </w:r>
+      <w:proofErr w:type="gramStart"/>
+      <w:r>
+        <w:t>a</w:t>
+      </w:r>
+      <w:r>
+        <w:t>n</w:t>
+      </w:r>
+      <w:proofErr w:type="gramEnd"/>
+      <w:r>
+        <w:t xml:space="preserve"> direct message on </w:t>
+      </w:r>
+      <w:r>
+        <w:t xml:space="preserve">discord </w:t>
+      </w:r>
+      <w:r>
+        <w:t xml:space="preserve">with </w:t>
+      </w:r>
+      <w:r>
+        <w:t xml:space="preserve">(1) your full name (2) your CUNY ID) and (3) </w:t>
+      </w:r>
+      <w:r>
+        <w:t>your github homepage link</w:t>
+      </w:r>
+      <w:r>
+        <w:t xml:space="preserve"> (e.g. mine is</w:t>
+      </w:r>
+      <w:r>
+        <w:t xml:space="preserve"> </w:t>
       </w:r>
       <w:hyperlink r:id="rId7" w:history="1">
         <w:r>
@@ -351,7 +443,27 @@
         </w:r>
       </w:hyperlink>
       <w:r>
-        <w:t>. I need this to be able to grade your assignments!</w:t>
+        <w:rPr>
+          <w:rStyle w:val="Hyperlink"/>
+        </w:rPr>
+        <w:t>)</w:t>
+      </w:r>
+      <w:r>
+        <w:t xml:space="preserve">. I need this to be </w:t>
+      </w:r>
+      <w:r>
+        <w:t xml:space="preserve">message because I don’t know what your handle name to full name is and </w:t>
+      </w:r>
+      <w:proofErr w:type="gramStart"/>
+      <w:r>
+        <w:t>thus</w:t>
+      </w:r>
+      <w:proofErr w:type="gramEnd"/>
+      <w:r>
+        <w:t xml:space="preserve"> I won’t be able </w:t>
+      </w:r>
+      <w:r>
+        <w:t>to grade your assignments!</w:t>
       </w:r>
     </w:p>
     <w:p>
@@ -364,6 +476,7 @@
         <w:rPr>
           <w:noProof/>
         </w:rPr>
+        <w:lastRenderedPageBreak/>
         <w:drawing>
           <wp:inline distT="0" distB="0" distL="0" distR="0" wp14:anchorId="260B4283" wp14:editId="169E73F4">
             <wp:extent cx="5190067" cy="6657884"/>
@@ -500,12 +613,20 @@
     </w:p>
     <w:p>
       <w:r>
-        <w:t>The title is up to you. The key belongs to a computer, so if you have multiple computers, you may want to name this key with something that identifies the computer. I use “my_lab_laptop”.</w:t>
-      </w:r>
-    </w:p>
-    <w:p>
-      <w:r>
         <w:lastRenderedPageBreak/>
+        <w:t>The title is up to you. The key belongs to a computer, so if you have multiple computers, you may want to name this key with something that identifies the computer. I use “</w:t>
+      </w:r>
+      <w:proofErr w:type="spellStart"/>
+      <w:r>
+        <w:t>my_lab_laptop</w:t>
+      </w:r>
+      <w:proofErr w:type="spellEnd"/>
+      <w:r>
+        <w:t>”.</w:t>
+      </w:r>
+    </w:p>
+    <w:p>
+      <w:r>
         <w:t>Now you need to open your public key that you generated. I use the following</w:t>
       </w:r>
     </w:p>
@@ -527,7 +648,23 @@
           <w:color w:val="FFFFFF" w:themeColor="background1"/>
           <w:highlight w:val="black"/>
         </w:rPr>
-        <w:t>i ~/.ssh/</w:t>
+        <w:t>i ~/.</w:t>
+      </w:r>
+      <w:proofErr w:type="spellStart"/>
+      <w:r>
+        <w:rPr>
+          <w:color w:val="FFFFFF" w:themeColor="background1"/>
+          <w:highlight w:val="black"/>
+        </w:rPr>
+        <w:t>ssh</w:t>
+      </w:r>
+      <w:proofErr w:type="spellEnd"/>
+      <w:r>
+        <w:rPr>
+          <w:color w:val="FFFFFF" w:themeColor="background1"/>
+          <w:highlight w:val="black"/>
+        </w:rPr>
+        <w:t>/</w:t>
       </w:r>
       <w:r>
         <w:rPr>
@@ -658,9 +795,9 @@
           <w14:ligatures w14:val="none"/>
         </w:rPr>
         <w:drawing>
-          <wp:inline distT="0" distB="0" distL="0" distR="0" wp14:anchorId="6915558D" wp14:editId="5427213A">
-            <wp:extent cx="5947833" cy="3066414"/>
-            <wp:effectExtent l="0" t="0" r="0" b="1270"/>
+          <wp:inline distT="0" distB="0" distL="0" distR="0" wp14:anchorId="6915558D" wp14:editId="0907D29C">
+            <wp:extent cx="5443268" cy="2806285"/>
+            <wp:effectExtent l="0" t="0" r="5080" b="0"/>
             <wp:docPr id="6" name="Picture 6"/>
             <wp:cNvGraphicFramePr>
               <a:graphicFrameLocks xmlns:a="http://schemas.openxmlformats.org/drawingml/2006/main" noChangeAspect="1"/>
@@ -681,7 +818,7 @@
                   <pic:spPr>
                     <a:xfrm>
                       <a:off x="0" y="0"/>
-                      <a:ext cx="5954171" cy="3069682"/>
+                      <a:ext cx="5454940" cy="2812302"/>
                     </a:xfrm>
                     <a:prstGeom prst="rect">
                       <a:avLst/>
@@ -712,19 +849,23 @@
     </w:p>
     <w:p>
       <w:r>
-        <w:t xml:space="preserve">Now let’s get the </w:t>
-      </w:r>
-      <w:r>
-        <w:t xml:space="preserve">MATH 342W </w:t>
-      </w:r>
-      <w:r>
-        <w:t xml:space="preserve">class materials </w:t>
-      </w:r>
-      <w:r>
-        <w:t>from the course homepage (which itself is a git repository)</w:t>
-      </w:r>
-      <w:r>
-        <w:t>. You can navigate to the course homepage with your browser. Then click the green “Code” button and select the middle “SSH” option and click the copy icon on its right. This should then look like the following with a checkmark:</w:t>
+        <w:t xml:space="preserve">Go back to the terminal window and exit the vim editor by typing </w:t>
+      </w:r>
+      <w:proofErr w:type="gramStart"/>
+      <w:r>
+        <w:t>“:q</w:t>
+      </w:r>
+      <w:proofErr w:type="gramEnd"/>
+      <w:r>
+        <w:t>” and pressing enter. You should now be back to the terminal.</w:t>
+      </w:r>
+    </w:p>
+    <w:p>
+      <w:r>
+        <w:t>Okay now you are ready to create your own repository</w:t>
+      </w:r>
+      <w:r>
+        <w:t>, the repository that will store all your homeworks and labs. Go to github.com and click the green new button:</w:t>
       </w:r>
     </w:p>
     <w:p>
@@ -734,10 +875,10 @@
         </w:rPr>
         <w:lastRenderedPageBreak/>
         <w:drawing>
-          <wp:inline distT="0" distB="0" distL="0" distR="0" wp14:anchorId="75034B37" wp14:editId="122B1687">
-            <wp:extent cx="5935133" cy="3151637"/>
-            <wp:effectExtent l="0" t="0" r="8890" b="0"/>
-            <wp:docPr id="9" name="Picture 9"/>
+          <wp:inline distT="0" distB="0" distL="0" distR="0" wp14:anchorId="1586EE13" wp14:editId="409CC5C4">
+            <wp:extent cx="2125777" cy="1769533"/>
+            <wp:effectExtent l="0" t="0" r="8255" b="2540"/>
+            <wp:docPr id="11" name="Picture 11"/>
             <wp:cNvGraphicFramePr>
               <a:graphicFrameLocks xmlns:a="http://schemas.openxmlformats.org/drawingml/2006/main" noChangeAspect="1"/>
             </wp:cNvGraphicFramePr>
@@ -757,7 +898,7 @@
                   <pic:spPr>
                     <a:xfrm>
                       <a:off x="0" y="0"/>
-                      <a:ext cx="5954333" cy="3161833"/>
+                      <a:ext cx="2141112" cy="1782298"/>
                     </a:xfrm>
                     <a:prstGeom prst="rect">
                       <a:avLst/>
@@ -770,189 +911,9 @@
         </w:drawing>
       </w:r>
     </w:p>
-    <w:p/>
-    <w:p>
-      <w:r>
-        <w:t>Now go to your terminal which is in the folder of your class materials and run</w:t>
-      </w:r>
-    </w:p>
-    <w:p>
-      <w:pPr>
-        <w:rPr>
-          <w:color w:val="FFFFFF" w:themeColor="background1"/>
-          <w:highlight w:val="black"/>
-        </w:rPr>
-      </w:pPr>
-      <w:r>
-        <w:rPr>
-          <w:color w:val="FFFFFF" w:themeColor="background1"/>
-          <w:highlight w:val="black"/>
-        </w:rPr>
-        <w:t xml:space="preserve">git clone </w:t>
-      </w:r>
-      <w:r>
-        <w:rPr>
-          <w:color w:val="FFFFFF" w:themeColor="background1"/>
-          <w:highlight w:val="black"/>
-        </w:rPr>
-        <w:t>[paste]</w:t>
-      </w:r>
-    </w:p>
-    <w:p>
-      <w:r>
-        <w:t xml:space="preserve">where </w:t>
-      </w:r>
-      <w:r>
-        <w:t xml:space="preserve">if </w:t>
-      </w:r>
-      <w:r>
-        <w:t>paste</w:t>
-      </w:r>
-      <w:r>
-        <w:t>s successfully</w:t>
-      </w:r>
-      <w:r>
-        <w:t xml:space="preserve"> should </w:t>
-      </w:r>
-      <w:r>
-        <w:t xml:space="preserve">yield </w:t>
-      </w:r>
-      <w:r>
-        <w:t>the following</w:t>
-      </w:r>
-      <w:r>
-        <w:t xml:space="preserve"> command</w:t>
-      </w:r>
-    </w:p>
-    <w:p>
-      <w:pPr>
-        <w:rPr>
-          <w:color w:val="FFFFFF" w:themeColor="background1"/>
-        </w:rPr>
-      </w:pPr>
-      <w:r>
-        <w:rPr>
-          <w:color w:val="FFFFFF" w:themeColor="background1"/>
-          <w:highlight w:val="black"/>
-        </w:rPr>
-        <w:t>git@github.com:kapelner/QC_MATH_342W_Spring_2024.git</w:t>
-      </w:r>
-    </w:p>
-    <w:p>
-      <w:r>
-        <w:t xml:space="preserve">Press enter to run. </w:t>
-      </w:r>
-      <w:r>
-        <w:t xml:space="preserve">If it complains “are you sure…” just type “yes”. </w:t>
-      </w:r>
-    </w:p>
-    <w:p>
-      <w:r>
-        <w:t xml:space="preserve">The clone function is your first git command you should know. It essentially downloads the repository of code to your computer. </w:t>
-      </w:r>
-      <w:r>
-        <w:t xml:space="preserve">You should now have </w:t>
-      </w:r>
-      <w:r>
-        <w:t>the</w:t>
-      </w:r>
-      <w:r>
-        <w:t xml:space="preserve"> </w:t>
-      </w:r>
-      <w:r>
-        <w:t>QC_MATH_342W_Spring_2024</w:t>
-      </w:r>
-      <w:r>
-        <w:t xml:space="preserve"> </w:t>
-      </w:r>
-      <w:r>
-        <w:t>folder. Check to make sure with file explorer</w:t>
-      </w:r>
-      <w:r>
-        <w:t xml:space="preserve"> or running </w:t>
-      </w:r>
-    </w:p>
-    <w:p>
-      <w:pPr>
-        <w:rPr>
-          <w:color w:val="FFFFFF" w:themeColor="background1"/>
-        </w:rPr>
-      </w:pPr>
-      <w:r>
-        <w:rPr>
-          <w:color w:val="FFFFFF" w:themeColor="background1"/>
-          <w:highlight w:val="black"/>
-        </w:rPr>
-        <w:t>ls</w:t>
-      </w:r>
-    </w:p>
-    <w:p>
-      <w:r>
-        <w:t>In the future, as I update course materials, you should download the changes</w:t>
-      </w:r>
-      <w:r>
-        <w:t xml:space="preserve"> I make</w:t>
-      </w:r>
-      <w:r>
-        <w:t>.</w:t>
-      </w:r>
-      <w:r>
-        <w:t xml:space="preserve"> You’ll know I made changes because you’ll see a message in slack that I’ve updated the repository. You can download the updates I made navigating to the folder </w:t>
-      </w:r>
-    </w:p>
-    <w:p>
-      <w:pPr>
-        <w:rPr>
-          <w:color w:val="FFFFFF" w:themeColor="background1"/>
-        </w:rPr>
-      </w:pPr>
-      <w:r>
-        <w:rPr>
-          <w:color w:val="FFFFFF" w:themeColor="background1"/>
-          <w:highlight w:val="black"/>
-        </w:rPr>
-        <w:t>cd QC_MATH_342W_Spring_2024</w:t>
-      </w:r>
-      <w:r>
-        <w:rPr>
-          <w:color w:val="FFFFFF" w:themeColor="background1"/>
-        </w:rPr>
-        <w:t xml:space="preserve"> </w:t>
-      </w:r>
-    </w:p>
-    <w:p>
-      <w:r>
-        <w:t>and running the pull command:</w:t>
-      </w:r>
-    </w:p>
-    <w:p>
-      <w:pPr>
-        <w:rPr>
-          <w:color w:val="FFFFFF" w:themeColor="background1"/>
-        </w:rPr>
-      </w:pPr>
-      <w:r>
-        <w:rPr>
-          <w:color w:val="FFFFFF" w:themeColor="background1"/>
-          <w:highlight w:val="black"/>
-        </w:rPr>
-        <w:t>git pull</w:t>
-      </w:r>
-    </w:p>
-    <w:p>
-      <w:r>
-        <w:t>The git pull command is essentially a way to update the repository on your computer from the main repository on github.</w:t>
-      </w:r>
-      <w:r>
-        <w:t xml:space="preserve"> You will have access to read course files using clone and pull but you don’t have access to change course files using commit (more on that later).</w:t>
-      </w:r>
-    </w:p>
-    <w:p>
-      <w:r>
-        <w:t>Okay now you are ready to create your own repository</w:t>
-      </w:r>
-      <w:r>
-        <w:t>, the repository that will store all your homeworks and labs. Go to github.com and click the green new button:</w:t>
+    <w:p>
+      <w:r>
+        <w:t>Under “repository name” type “QC_MATH_342”. Then click the “private” button (we will do this for now to prevent cheating). Then check the box “Add a README”. That checkbox is required as otherwise you won’t be able to clone. Your screen should look like:</w:t>
       </w:r>
     </w:p>
     <w:p>
@@ -960,12 +921,11 @@
         <w:rPr>
           <w:noProof/>
         </w:rPr>
-        <w:lastRenderedPageBreak/>
         <w:drawing>
-          <wp:inline distT="0" distB="0" distL="0" distR="0" wp14:anchorId="1586EE13" wp14:editId="409CC5C4">
-            <wp:extent cx="2125777" cy="1769533"/>
-            <wp:effectExtent l="0" t="0" r="8255" b="2540"/>
-            <wp:docPr id="11" name="Picture 11"/>
+          <wp:inline distT="0" distB="0" distL="0" distR="0" wp14:anchorId="65940664" wp14:editId="69B4760C">
+            <wp:extent cx="4865772" cy="3462867"/>
+            <wp:effectExtent l="0" t="0" r="0" b="4445"/>
+            <wp:docPr id="12" name="Picture 12"/>
             <wp:cNvGraphicFramePr>
               <a:graphicFrameLocks xmlns:a="http://schemas.openxmlformats.org/drawingml/2006/main" noChangeAspect="1"/>
             </wp:cNvGraphicFramePr>
@@ -985,7 +945,7 @@
                   <pic:spPr>
                     <a:xfrm>
                       <a:off x="0" y="0"/>
-                      <a:ext cx="2141112" cy="1782298"/>
+                      <a:ext cx="4873226" cy="3468172"/>
                     </a:xfrm>
                     <a:prstGeom prst="rect">
                       <a:avLst/>
@@ -998,9 +958,18 @@
         </w:drawing>
       </w:r>
     </w:p>
-    <w:p>
-      <w:r>
-        <w:t>Under “repository name” type “QC_MATH_342”. Then click the “private” button (we will do this for now to prevent cheating). Then check the box “Add a README”. That checkbox is required as otherwise you won’t be able to clone. Your screen should look like:</w:t>
+    <w:p/>
+    <w:p>
+      <w:r>
+        <w:t xml:space="preserve">On the bottom, click the green “Create Repository” button. You should now be taken to the repository homepage. As before, we want to clone it. </w:t>
+      </w:r>
+      <w:proofErr w:type="gramStart"/>
+      <w:r>
+        <w:t>So</w:t>
+      </w:r>
+      <w:proofErr w:type="gramEnd"/>
+      <w:r>
+        <w:t xml:space="preserve"> click the green “Code” button and then the SSH option and click the copy button until you see the green check mark:</w:t>
       </w:r>
     </w:p>
     <w:p>
@@ -1008,11 +977,12 @@
         <w:rPr>
           <w:noProof/>
         </w:rPr>
+        <w:lastRenderedPageBreak/>
         <w:drawing>
-          <wp:inline distT="0" distB="0" distL="0" distR="0" wp14:anchorId="65940664" wp14:editId="69B4760C">
-            <wp:extent cx="4865772" cy="3462867"/>
-            <wp:effectExtent l="0" t="0" r="0" b="4445"/>
-            <wp:docPr id="12" name="Picture 12"/>
+          <wp:inline distT="0" distB="0" distL="0" distR="0" wp14:anchorId="071C77C9" wp14:editId="7BB93910">
+            <wp:extent cx="5532967" cy="2828439"/>
+            <wp:effectExtent l="0" t="0" r="0" b="0"/>
+            <wp:docPr id="13" name="Picture 13"/>
             <wp:cNvGraphicFramePr>
               <a:graphicFrameLocks xmlns:a="http://schemas.openxmlformats.org/drawingml/2006/main" noChangeAspect="1"/>
             </wp:cNvGraphicFramePr>
@@ -1032,7 +1002,7 @@
                   <pic:spPr>
                     <a:xfrm>
                       <a:off x="0" y="0"/>
-                      <a:ext cx="4873226" cy="3468172"/>
+                      <a:ext cx="5548535" cy="2836397"/>
                     </a:xfrm>
                     <a:prstGeom prst="rect">
                       <a:avLst/>
@@ -1048,7 +1018,88 @@
     <w:p/>
     <w:p>
       <w:r>
-        <w:t>On the bottom, click the green “Create Repository” button. You should now be taken to the repository homepage. As before, we want to clone it. So click the green “Code” button and then the SSH option and click the copy button until you see the green check mark:</w:t>
+        <w:t xml:space="preserve">Now let’s clone it. Go back to your </w:t>
+      </w:r>
+      <w:r>
+        <w:t>terminal. T</w:t>
+      </w:r>
+      <w:r>
+        <w:t>ype the following</w:t>
+      </w:r>
+      <w:r>
+        <w:t xml:space="preserve"> and paste that copied text where it says so:</w:t>
+      </w:r>
+    </w:p>
+    <w:p>
+      <w:pPr>
+        <w:rPr>
+          <w:color w:val="FFFFFF" w:themeColor="background1"/>
+        </w:rPr>
+      </w:pPr>
+      <w:r>
+        <w:rPr>
+          <w:color w:val="FFFFFF" w:themeColor="background1"/>
+          <w:highlight w:val="black"/>
+        </w:rPr>
+        <w:t>git clone [paste]</w:t>
+      </w:r>
+    </w:p>
+    <w:p>
+      <w:r>
+        <w:t xml:space="preserve">For [paste] you’ll press ctrl + v </w:t>
+      </w:r>
+      <w:r>
+        <w:t xml:space="preserve">(or command + v or shift + insert) </w:t>
+      </w:r>
+      <w:r>
+        <w:t>to paste</w:t>
+      </w:r>
+      <w:r>
+        <w:t xml:space="preserve"> your </w:t>
+      </w:r>
+      <w:proofErr w:type="spellStart"/>
+      <w:r>
+        <w:t>ssh</w:t>
+      </w:r>
+      <w:proofErr w:type="spellEnd"/>
+      <w:r>
+        <w:t xml:space="preserve"> link that you just copied from your repo page. My link is “</w:t>
+      </w:r>
+      <w:proofErr w:type="spellStart"/>
+      <w:proofErr w:type="gramStart"/>
+      <w:r>
+        <w:t>git@github.com:kapelner</w:t>
+      </w:r>
+      <w:proofErr w:type="spellEnd"/>
+      <w:r>
+        <w:t>/QC_MATH_342.git</w:t>
+      </w:r>
+      <w:proofErr w:type="gramEnd"/>
+      <w:r>
+        <w:t xml:space="preserve">” but yours will be different as your username will replace my username, “kapelner”. </w:t>
+      </w:r>
+      <w:r>
+        <w:t xml:space="preserve">Press </w:t>
+      </w:r>
+      <w:proofErr w:type="gramStart"/>
+      <w:r>
+        <w:t>enter</w:t>
+      </w:r>
+      <w:proofErr w:type="gramEnd"/>
+      <w:r>
+        <w:t xml:space="preserve"> to run. If it complains “are you sure…” just type “yes”. </w:t>
+      </w:r>
+      <w:r>
+        <w:t xml:space="preserve"> </w:t>
+      </w:r>
+      <w:r>
+        <w:t xml:space="preserve">You should </w:t>
+      </w:r>
+      <w:r>
+        <w:t xml:space="preserve">then </w:t>
+      </w:r>
+      <w:r>
+        <w:t>see the following:</w:t>
       </w:r>
     </w:p>
     <w:p>
@@ -1056,12 +1107,11 @@
         <w:rPr>
           <w:noProof/>
         </w:rPr>
-        <w:lastRenderedPageBreak/>
         <w:drawing>
-          <wp:inline distT="0" distB="0" distL="0" distR="0" wp14:anchorId="071C77C9" wp14:editId="7BB93910">
-            <wp:extent cx="5532967" cy="2828439"/>
+          <wp:inline distT="0" distB="0" distL="0" distR="0" wp14:anchorId="55CB39B8" wp14:editId="70722C78">
+            <wp:extent cx="5393861" cy="1587675"/>
             <wp:effectExtent l="0" t="0" r="0" b="0"/>
-            <wp:docPr id="13" name="Picture 13"/>
+            <wp:docPr id="14" name="Picture 14"/>
             <wp:cNvGraphicFramePr>
               <a:graphicFrameLocks xmlns:a="http://schemas.openxmlformats.org/drawingml/2006/main" noChangeAspect="1"/>
             </wp:cNvGraphicFramePr>
@@ -1081,7 +1131,7 @@
                   <pic:spPr>
                     <a:xfrm>
                       <a:off x="0" y="0"/>
-                      <a:ext cx="5548535" cy="2836397"/>
+                      <a:ext cx="5393861" cy="1587675"/>
                     </a:xfrm>
                     <a:prstGeom prst="rect">
                       <a:avLst/>
@@ -1094,58 +1144,217 @@
         </w:drawing>
       </w:r>
     </w:p>
+    <w:p>
+      <w:r>
+        <w:t xml:space="preserve">The clone function is your first git command you should know. It essentially downloads the repository of code to your computer. </w:t>
+      </w:r>
+      <w:r>
+        <w:t>Thus, you n</w:t>
+      </w:r>
+      <w:r>
+        <w:t>ow will have that folder on your computer.</w:t>
+      </w:r>
+    </w:p>
+    <w:p>
+      <w:pPr>
+        <w:rPr>
+          <w:color w:val="FFFFFF" w:themeColor="background1"/>
+        </w:rPr>
+      </w:pPr>
+      <w:r>
+        <w:rPr>
+          <w:color w:val="FFFFFF" w:themeColor="background1"/>
+          <w:highlight w:val="black"/>
+        </w:rPr>
+        <w:t>cd QC_MATH_342</w:t>
+      </w:r>
+    </w:p>
+    <w:p>
+      <w:r>
+        <w:t>You should now make sure git knows your email address and name by running</w:t>
+      </w:r>
+    </w:p>
+    <w:p>
+      <w:pPr>
+        <w:rPr>
+          <w:color w:val="FFFFFF" w:themeColor="background1"/>
+          <w:highlight w:val="black"/>
+        </w:rPr>
+      </w:pPr>
+      <w:r>
+        <w:rPr>
+          <w:color w:val="FFFFFF" w:themeColor="background1"/>
+          <w:highlight w:val="black"/>
+        </w:rPr>
+        <w:t xml:space="preserve">git config --global </w:t>
+      </w:r>
+      <w:proofErr w:type="spellStart"/>
+      <w:proofErr w:type="gramStart"/>
+      <w:r>
+        <w:rPr>
+          <w:color w:val="FFFFFF" w:themeColor="background1"/>
+          <w:highlight w:val="black"/>
+        </w:rPr>
+        <w:t>user.email</w:t>
+      </w:r>
+      <w:proofErr w:type="spellEnd"/>
+      <w:proofErr w:type="gramEnd"/>
+      <w:r>
+        <w:rPr>
+          <w:color w:val="FFFFFF" w:themeColor="background1"/>
+          <w:highlight w:val="black"/>
+        </w:rPr>
+        <w:t xml:space="preserve"> “&lt;your email address here&gt;”</w:t>
+      </w:r>
+    </w:p>
+    <w:p>
+      <w:pPr>
+        <w:rPr>
+          <w:color w:val="FFFFFF" w:themeColor="background1"/>
+        </w:rPr>
+      </w:pPr>
+      <w:r>
+        <w:rPr>
+          <w:color w:val="FFFFFF" w:themeColor="background1"/>
+          <w:highlight w:val="black"/>
+        </w:rPr>
+        <w:t>git config --global user.name “&lt;your full name here&gt;”</w:t>
+      </w:r>
+    </w:p>
+    <w:p>
+      <w:r>
+        <w:lastRenderedPageBreak/>
+        <w:t>You can now create directories for your assignments:</w:t>
+      </w:r>
+    </w:p>
+    <w:p>
+      <w:pPr>
+        <w:rPr>
+          <w:color w:val="FFFFFF" w:themeColor="background1"/>
+          <w:highlight w:val="black"/>
+        </w:rPr>
+      </w:pPr>
+      <w:proofErr w:type="spellStart"/>
+      <w:r>
+        <w:rPr>
+          <w:color w:val="FFFFFF" w:themeColor="background1"/>
+          <w:highlight w:val="black"/>
+        </w:rPr>
+        <w:t>mkdir</w:t>
+      </w:r>
+      <w:proofErr w:type="spellEnd"/>
+      <w:r>
+        <w:rPr>
+          <w:color w:val="FFFFFF" w:themeColor="background1"/>
+          <w:highlight w:val="black"/>
+        </w:rPr>
+        <w:t xml:space="preserve"> homeworks</w:t>
+      </w:r>
+    </w:p>
+    <w:p>
+      <w:pPr>
+        <w:rPr>
+          <w:color w:val="FFFFFF" w:themeColor="background1"/>
+        </w:rPr>
+      </w:pPr>
+      <w:proofErr w:type="spellStart"/>
+      <w:r>
+        <w:rPr>
+          <w:color w:val="FFFFFF" w:themeColor="background1"/>
+          <w:highlight w:val="black"/>
+        </w:rPr>
+        <w:t>mkdir</w:t>
+      </w:r>
+      <w:proofErr w:type="spellEnd"/>
+      <w:r>
+        <w:rPr>
+          <w:color w:val="FFFFFF" w:themeColor="background1"/>
+          <w:highlight w:val="black"/>
+        </w:rPr>
+        <w:t xml:space="preserve"> labs</w:t>
+      </w:r>
+    </w:p>
+    <w:p>
+      <w:pPr>
+        <w:rPr>
+          <w:color w:val="FFFFFF" w:themeColor="background1"/>
+          <w:highlight w:val="black"/>
+        </w:rPr>
+      </w:pPr>
+      <w:proofErr w:type="spellStart"/>
+      <w:r>
+        <w:rPr>
+          <w:color w:val="FFFFFF" w:themeColor="background1"/>
+          <w:highlight w:val="black"/>
+        </w:rPr>
+        <w:t>mkdir</w:t>
+      </w:r>
+      <w:proofErr w:type="spellEnd"/>
+      <w:r>
+        <w:rPr>
+          <w:color w:val="FFFFFF" w:themeColor="background1"/>
+          <w:highlight w:val="black"/>
+        </w:rPr>
+        <w:t xml:space="preserve"> </w:t>
+      </w:r>
+      <w:proofErr w:type="spellStart"/>
+      <w:r>
+        <w:rPr>
+          <w:color w:val="FFFFFF" w:themeColor="background1"/>
+          <w:highlight w:val="black"/>
+        </w:rPr>
+        <w:t>modeling_paper</w:t>
+      </w:r>
+      <w:proofErr w:type="spellEnd"/>
+    </w:p>
+    <w:p>
+      <w:pPr>
+        <w:rPr>
+          <w:color w:val="FFFFFF" w:themeColor="background1"/>
+        </w:rPr>
+      </w:pPr>
+      <w:proofErr w:type="spellStart"/>
+      <w:r>
+        <w:rPr>
+          <w:color w:val="FFFFFF" w:themeColor="background1"/>
+          <w:highlight w:val="black"/>
+        </w:rPr>
+        <w:t>mkdir</w:t>
+      </w:r>
+      <w:proofErr w:type="spellEnd"/>
+      <w:r>
+        <w:rPr>
+          <w:color w:val="FFFFFF" w:themeColor="background1"/>
+          <w:highlight w:val="black"/>
+        </w:rPr>
+        <w:t xml:space="preserve"> </w:t>
+      </w:r>
+      <w:proofErr w:type="spellStart"/>
+      <w:r>
+        <w:rPr>
+          <w:color w:val="FFFFFF" w:themeColor="background1"/>
+          <w:highlight w:val="black"/>
+        </w:rPr>
+        <w:t>final_project</w:t>
+      </w:r>
+      <w:proofErr w:type="spellEnd"/>
+    </w:p>
     <w:p/>
-    <w:p/>
-    <w:p>
-      <w:r>
-        <w:t>Now let’s clone it. Go back to your main directory where you want to store your files for me that’s done by typing the following in the terminal:</w:t>
-      </w:r>
-    </w:p>
-    <w:p>
-      <w:pPr>
-        <w:rPr>
-          <w:color w:val="FFFFFF" w:themeColor="background1"/>
-        </w:rPr>
-      </w:pPr>
-      <w:r>
-        <w:rPr>
-          <w:color w:val="FFFFFF" w:themeColor="background1"/>
-          <w:highlight w:val="black"/>
-        </w:rPr>
-        <w:t>cd ~/workspace</w:t>
-      </w:r>
-    </w:p>
-    <w:p>
-      <w:r>
-        <w:t>Now we clone, type the following</w:t>
-      </w:r>
-    </w:p>
-    <w:p>
-      <w:pPr>
-        <w:rPr>
-          <w:color w:val="FFFFFF" w:themeColor="background1"/>
-        </w:rPr>
-      </w:pPr>
-      <w:r>
-        <w:rPr>
-          <w:color w:val="FFFFFF" w:themeColor="background1"/>
-          <w:highlight w:val="black"/>
-        </w:rPr>
-        <w:t>git clone [paste]</w:t>
-      </w:r>
-    </w:p>
-    <w:p>
-      <w:r>
-        <w:t>For [paste] you’ll press ctrl + v to paste</w:t>
-      </w:r>
-      <w:r>
-        <w:t xml:space="preserve"> your ssh link that you just copied from your repo page. My link is “</w:t>
-      </w:r>
-      <w:r>
-        <w:t>git@github.com:kapelner/QC_MATH_342.git</w:t>
-      </w:r>
-      <w:r>
-        <w:t>” but yours will be different as your username will replace my username, “kapelner”. You should see the following:</w:t>
+    <w:p>
+      <w:r>
+        <w:t>The last step is</w:t>
+      </w:r>
+      <w:r>
+        <w:t xml:space="preserve"> to add me and the TA as a collaborator on your private repo. This allows us to access your files and grade your assignments. If you don’t do this, you will </w:t>
+      </w:r>
+      <w:r>
+        <w:t>obviously</w:t>
+      </w:r>
+      <w:r>
+        <w:t xml:space="preserve"> not get credit for any of your homeworks.</w:t>
+      </w:r>
+      <w:r>
+        <w:t xml:space="preserve"> On the repository page, click “Settings” and then on the left menu, click “Collaborators”</w:t>
       </w:r>
     </w:p>
     <w:p>
@@ -1154,10 +1363,10 @@
           <w:noProof/>
         </w:rPr>
         <w:drawing>
-          <wp:inline distT="0" distB="0" distL="0" distR="0" wp14:anchorId="55CB39B8" wp14:editId="70722C78">
-            <wp:extent cx="5393861" cy="1587675"/>
-            <wp:effectExtent l="0" t="0" r="0" b="0"/>
-            <wp:docPr id="14" name="Picture 14"/>
+          <wp:inline distT="0" distB="0" distL="0" distR="0" wp14:anchorId="7C246321" wp14:editId="70F93FDF">
+            <wp:extent cx="5483785" cy="1663700"/>
+            <wp:effectExtent l="0" t="0" r="3175" b="0"/>
+            <wp:docPr id="20" name="Picture 20"/>
             <wp:cNvGraphicFramePr>
               <a:graphicFrameLocks xmlns:a="http://schemas.openxmlformats.org/drawingml/2006/main" noChangeAspect="1"/>
             </wp:cNvGraphicFramePr>
@@ -1177,7 +1386,7 @@
                   <pic:spPr>
                     <a:xfrm>
                       <a:off x="0" y="0"/>
-                      <a:ext cx="5393861" cy="1587675"/>
+                      <a:ext cx="5492839" cy="1666447"/>
                     </a:xfrm>
                     <a:prstGeom prst="rect">
                       <a:avLst/>
@@ -1192,152 +1401,7 @@
     </w:p>
     <w:p>
       <w:r>
-        <w:t>Now you will have that folder on your computer. Verify it with file explorer. Now we navigate into the folder</w:t>
-      </w:r>
-    </w:p>
-    <w:p>
-      <w:pPr>
-        <w:rPr>
-          <w:color w:val="FFFFFF" w:themeColor="background1"/>
-        </w:rPr>
-      </w:pPr>
-      <w:r>
-        <w:rPr>
-          <w:color w:val="FFFFFF" w:themeColor="background1"/>
-          <w:highlight w:val="black"/>
-        </w:rPr>
-        <w:t>cd QC_MATH_342</w:t>
-      </w:r>
-    </w:p>
-    <w:p>
-      <w:r>
-        <w:t>You should now make sure git knows your email address and name by running</w:t>
-      </w:r>
-    </w:p>
-    <w:p>
-      <w:pPr>
-        <w:rPr>
-          <w:color w:val="FFFFFF" w:themeColor="background1"/>
-          <w:highlight w:val="black"/>
-        </w:rPr>
-      </w:pPr>
-      <w:r>
-        <w:rPr>
-          <w:color w:val="FFFFFF" w:themeColor="background1"/>
-          <w:highlight w:val="black"/>
-        </w:rPr>
-        <w:t>git config --global user.email “&lt;your email address here&gt;”</w:t>
-      </w:r>
-    </w:p>
-    <w:p>
-      <w:pPr>
-        <w:rPr>
-          <w:color w:val="FFFFFF" w:themeColor="background1"/>
-        </w:rPr>
-      </w:pPr>
-      <w:r>
-        <w:rPr>
-          <w:color w:val="FFFFFF" w:themeColor="background1"/>
-          <w:highlight w:val="black"/>
-        </w:rPr>
-        <w:lastRenderedPageBreak/>
-        <w:t>git config --global user.name “&lt;your full name here&gt;”</w:t>
-      </w:r>
-    </w:p>
-    <w:p>
-      <w:r>
-        <w:t>You can now create directories for your assignments:</w:t>
-      </w:r>
-    </w:p>
-    <w:p>
-      <w:pPr>
-        <w:rPr>
-          <w:color w:val="FFFFFF" w:themeColor="background1"/>
-          <w:highlight w:val="black"/>
-        </w:rPr>
-      </w:pPr>
-      <w:r>
-        <w:rPr>
-          <w:color w:val="FFFFFF" w:themeColor="background1"/>
-          <w:highlight w:val="black"/>
-        </w:rPr>
-        <w:t>mkdir homeworks</w:t>
-      </w:r>
-    </w:p>
-    <w:p>
-      <w:pPr>
-        <w:rPr>
-          <w:color w:val="FFFFFF" w:themeColor="background1"/>
-        </w:rPr>
-      </w:pPr>
-      <w:r>
-        <w:rPr>
-          <w:color w:val="FFFFFF" w:themeColor="background1"/>
-          <w:highlight w:val="black"/>
-        </w:rPr>
-        <w:t>mkdir labs</w:t>
-      </w:r>
-    </w:p>
-    <w:p>
-      <w:r>
-        <w:t>Now we’ll copy the lab assignment from my class repository into your repository</w:t>
-      </w:r>
-    </w:p>
-    <w:p>
-      <w:pPr>
-        <w:rPr>
-          <w:color w:val="FFFFFF" w:themeColor="background1"/>
-        </w:rPr>
-      </w:pPr>
-      <w:r>
-        <w:rPr>
-          <w:color w:val="FFFFFF" w:themeColor="background1"/>
-          <w:highlight w:val="black"/>
-        </w:rPr>
-        <w:t>cp ../QC_MATH_342W_Spring_2024/labs/lab01.Rmd labs/</w:t>
-      </w:r>
-    </w:p>
-    <w:p>
-      <w:r>
-        <w:t>We will now add this file to your repository by running</w:t>
-      </w:r>
-    </w:p>
-    <w:p>
-      <w:pPr>
-        <w:rPr>
-          <w:color w:val="FFFFFF" w:themeColor="background1"/>
-        </w:rPr>
-      </w:pPr>
-      <w:r>
-        <w:rPr>
-          <w:color w:val="FFFFFF" w:themeColor="background1"/>
-          <w:highlight w:val="black"/>
-        </w:rPr>
-        <w:t>git add .</w:t>
-      </w:r>
-    </w:p>
-    <w:p>
-      <w:r>
-        <w:t>The “add” command adds new files. You only need to run it when you create new files, not when you edit old files. You can make sure lab01.Rmd is added by running</w:t>
-      </w:r>
-    </w:p>
-    <w:p>
-      <w:pPr>
-        <w:rPr>
-          <w:color w:val="FFFFFF" w:themeColor="background1"/>
-        </w:rPr>
-      </w:pPr>
-      <w:r>
-        <w:rPr>
-          <w:color w:val="FFFFFF" w:themeColor="background1"/>
-          <w:highlight w:val="black"/>
-        </w:rPr>
-        <w:t>git status</w:t>
-      </w:r>
-    </w:p>
-    <w:p>
-      <w:r>
-        <w:t>You should see it listed in green. The “status” commands tells you if anything has changed.</w:t>
+        <w:t>Now it will ask for your password again. Then click the green “Add People” button and you’ll see:</w:t>
       </w:r>
     </w:p>
     <w:p>
@@ -1346,10 +1410,10 @@
           <w:noProof/>
         </w:rPr>
         <w:drawing>
-          <wp:inline distT="0" distB="0" distL="0" distR="0" wp14:anchorId="5FEBED51" wp14:editId="78FC240C">
-            <wp:extent cx="4166059" cy="1109256"/>
-            <wp:effectExtent l="0" t="0" r="6350" b="0"/>
-            <wp:docPr id="16" name="Picture 16"/>
+          <wp:inline distT="0" distB="0" distL="0" distR="0" wp14:anchorId="29B0BDA2" wp14:editId="0903C1A4">
+            <wp:extent cx="4631267" cy="1893447"/>
+            <wp:effectExtent l="0" t="0" r="0" b="0"/>
+            <wp:docPr id="21" name="Picture 21"/>
             <wp:cNvGraphicFramePr>
               <a:graphicFrameLocks xmlns:a="http://schemas.openxmlformats.org/drawingml/2006/main" noChangeAspect="1"/>
             </wp:cNvGraphicFramePr>
@@ -1369,7 +1433,7 @@
                   <pic:spPr>
                     <a:xfrm>
                       <a:off x="0" y="0"/>
-                      <a:ext cx="4166059" cy="1109256"/>
+                      <a:ext cx="4639862" cy="1896961"/>
                     </a:xfrm>
                     <a:prstGeom prst="rect">
                       <a:avLst/>
@@ -1384,26 +1448,52 @@
     </w:p>
     <w:p>
       <w:r>
-        <w:t>Now we will commit this file. Always write comments that make sense.</w:t>
-      </w:r>
-    </w:p>
-    <w:p>
-      <w:pPr>
-        <w:rPr>
-          <w:color w:val="FFFFFF" w:themeColor="background1"/>
-        </w:rPr>
-      </w:pPr>
-      <w:r>
-        <w:rPr>
-          <w:color w:val="FFFFFF" w:themeColor="background1"/>
-          <w:highlight w:val="black"/>
-        </w:rPr>
-        <w:t>git commit -am “added lab01 assignment”</w:t>
-      </w:r>
-    </w:p>
-    <w:p>
-      <w:r>
-        <w:t>For some reason the quotes don’t copy well from Microsoft Word. Another thing Microsoft gets wrong. So type the command yourself manually if it didn’t work. You should see the following if it ran successfully:</w:t>
+        <w:t>You’ll type in “</w:t>
+      </w:r>
+      <w:proofErr w:type="spellStart"/>
+      <w:r>
+        <w:t>nebryan</w:t>
+      </w:r>
+      <w:proofErr w:type="spellEnd"/>
+      <w:r>
+        <w:t xml:space="preserve">” </w:t>
+      </w:r>
+      <w:r>
+        <w:t xml:space="preserve">(that’s your TA’s handle) </w:t>
+      </w:r>
+      <w:r>
+        <w:t xml:space="preserve">for and click </w:t>
+      </w:r>
+      <w:r>
+        <w:t xml:space="preserve">the dropdown </w:t>
+      </w:r>
+      <w:r>
+        <w:t xml:space="preserve">account when it comes up. </w:t>
+      </w:r>
+      <w:r>
+        <w:t>(Note: t</w:t>
+      </w:r>
+      <w:r>
+        <w:t xml:space="preserve">he screenshot below was for a previous year’s TA </w:t>
+      </w:r>
+      <w:proofErr w:type="gramStart"/>
+      <w:r>
+        <w:t>who’s</w:t>
+      </w:r>
+      <w:proofErr w:type="gramEnd"/>
+      <w:r>
+        <w:t xml:space="preserve"> handle was “</w:t>
+      </w:r>
+      <w:proofErr w:type="spellStart"/>
+      <w:r>
+        <w:t>JoshuaPalter</w:t>
+      </w:r>
+      <w:proofErr w:type="spellEnd"/>
+      <w:r>
+        <w:t>”</w:t>
+      </w:r>
+      <w:r>
+        <w:t>).</w:t>
       </w:r>
     </w:p>
     <w:p>
@@ -1411,11 +1501,12 @@
         <w:rPr>
           <w:noProof/>
         </w:rPr>
+        <w:lastRenderedPageBreak/>
         <w:drawing>
-          <wp:inline distT="0" distB="0" distL="0" distR="0" wp14:anchorId="30A6813B" wp14:editId="7EB877CA">
-            <wp:extent cx="4153358" cy="647771"/>
+          <wp:inline distT="0" distB="0" distL="0" distR="0" wp14:anchorId="7AAD9F76" wp14:editId="69197747">
+            <wp:extent cx="4635500" cy="2273783"/>
             <wp:effectExtent l="0" t="0" r="0" b="0"/>
-            <wp:docPr id="17" name="Picture 17"/>
+            <wp:docPr id="22" name="Picture 22"/>
             <wp:cNvGraphicFramePr>
               <a:graphicFrameLocks xmlns:a="http://schemas.openxmlformats.org/drawingml/2006/main" noChangeAspect="1"/>
             </wp:cNvGraphicFramePr>
@@ -1435,7 +1526,7 @@
                   <pic:spPr>
                     <a:xfrm>
                       <a:off x="0" y="0"/>
-                      <a:ext cx="4153358" cy="647771"/>
+                      <a:ext cx="4641974" cy="2276959"/>
                     </a:xfrm>
                     <a:prstGeom prst="rect">
                       <a:avLst/>
@@ -1450,26 +1541,15 @@
     </w:p>
     <w:p>
       <w:r>
-        <w:t>Now we’re ready to push these commits to github via</w:t>
-      </w:r>
-    </w:p>
-    <w:p>
-      <w:pPr>
-        <w:rPr>
-          <w:color w:val="FFFFFF" w:themeColor="background1"/>
-        </w:rPr>
-      </w:pPr>
-      <w:r>
-        <w:rPr>
-          <w:color w:val="FFFFFF" w:themeColor="background1"/>
-          <w:highlight w:val="black"/>
-        </w:rPr>
-        <w:t>git push</w:t>
-      </w:r>
-    </w:p>
-    <w:p>
-      <w:r>
-        <w:t>If this worked successfully you should see</w:t>
+        <w:t xml:space="preserve">And click “Add </w:t>
+      </w:r>
+      <w:proofErr w:type="spellStart"/>
+      <w:r>
+        <w:t>nebryan</w:t>
+      </w:r>
+      <w:proofErr w:type="spellEnd"/>
+      <w:r>
+        <w:t>” to this repository</w:t>
       </w:r>
     </w:p>
     <w:p>
@@ -1477,12 +1557,11 @@
         <w:rPr>
           <w:noProof/>
         </w:rPr>
-        <w:lastRenderedPageBreak/>
         <w:drawing>
-          <wp:inline distT="0" distB="0" distL="0" distR="0" wp14:anchorId="4C5E0C0E" wp14:editId="0B193C54">
-            <wp:extent cx="6444590" cy="2256367"/>
-            <wp:effectExtent l="0" t="0" r="0" b="0"/>
-            <wp:docPr id="18" name="Picture 18"/>
+          <wp:inline distT="0" distB="0" distL="0" distR="0" wp14:anchorId="170243CC" wp14:editId="782EF517">
+            <wp:extent cx="4597400" cy="2171349"/>
+            <wp:effectExtent l="0" t="0" r="0" b="635"/>
+            <wp:docPr id="23" name="Picture 23"/>
             <wp:cNvGraphicFramePr>
               <a:graphicFrameLocks xmlns:a="http://schemas.openxmlformats.org/drawingml/2006/main" noChangeAspect="1"/>
             </wp:cNvGraphicFramePr>
@@ -1502,7 +1581,7 @@
                   <pic:spPr>
                     <a:xfrm>
                       <a:off x="0" y="0"/>
-                      <a:ext cx="6462170" cy="2262522"/>
+                      <a:ext cx="4607499" cy="2176119"/>
                     </a:xfrm>
                     <a:prstGeom prst="rect">
                       <a:avLst/>
@@ -1517,88 +1596,74 @@
     </w:p>
     <w:p>
       <w:r>
-        <w:t>Now if you refresh your github page you’ll see the new directory</w:t>
-      </w:r>
-      <w:r>
-        <w:t>:</w:t>
-      </w:r>
-    </w:p>
-    <w:p>
-      <w:r>
-        <w:rPr>
-          <w:noProof/>
-        </w:rPr>
-        <w:drawing>
-          <wp:inline distT="0" distB="0" distL="0" distR="0" wp14:anchorId="78BB8FC4" wp14:editId="0A51DE29">
-            <wp:extent cx="6168014" cy="2717800"/>
-            <wp:effectExtent l="0" t="0" r="4445" b="6350"/>
-            <wp:docPr id="19" name="Picture 19"/>
-            <wp:cNvGraphicFramePr>
-              <a:graphicFrameLocks xmlns:a="http://schemas.openxmlformats.org/drawingml/2006/main" noChangeAspect="1"/>
-            </wp:cNvGraphicFramePr>
-            <a:graphic xmlns:a="http://schemas.openxmlformats.org/drawingml/2006/main">
-              <a:graphicData uri="http://schemas.openxmlformats.org/drawingml/2006/picture">
-                <pic:pic xmlns:pic="http://schemas.openxmlformats.org/drawingml/2006/picture">
-                  <pic:nvPicPr>
-                    <pic:cNvPr id="1" name=""/>
-                    <pic:cNvPicPr/>
-                  </pic:nvPicPr>
-                  <pic:blipFill>
-                    <a:blip r:embed="rId20"/>
-                    <a:stretch>
-                      <a:fillRect/>
-                    </a:stretch>
-                  </pic:blipFill>
-                  <pic:spPr>
-                    <a:xfrm>
-                      <a:off x="0" y="0"/>
-                      <a:ext cx="6189341" cy="2727197"/>
-                    </a:xfrm>
-                    <a:prstGeom prst="rect">
-                      <a:avLst/>
-                    </a:prstGeom>
-                  </pic:spPr>
-                </pic:pic>
-              </a:graphicData>
-            </a:graphic>
-          </wp:inline>
-        </w:drawing>
-      </w:r>
-    </w:p>
-    <w:p>
-      <w:r>
-        <w:t>In the future, you’ll repeat this git add, git commit, git push sequence for each new assignment. For the theory homeworks, you’ll add the PDF of your scanned homework to the homeworks directory and name it “hw0x.pdf”. Follow instructions so we can grade your homeworks and labs without searching for them!</w:t>
+        <w:t xml:space="preserve">Now repeat this process again to add a second collaborator, me. Type in “kapelner” then select my account and then click </w:t>
+      </w:r>
+      <w:r>
+        <w:t xml:space="preserve">“Add kapelner to this repository”. </w:t>
+      </w:r>
+    </w:p>
+    <w:p>
+      <w:r>
+        <w:t>If done correctly, y</w:t>
+      </w:r>
+      <w:r>
+        <w:t>ou should see both of us as “pending Invite”.</w:t>
+      </w:r>
+    </w:p>
+    <w:p>
+      <w:r>
+        <w:t xml:space="preserve">Congrats you’re now al set up! There are many great resources about git you can find online if you want to learn more. </w:t>
       </w:r>
     </w:p>
     <w:p/>
     <w:p>
-      <w:r>
-        <w:t>The last step is</w:t>
-      </w:r>
-      <w:r>
-        <w:t xml:space="preserve"> to add me and the TA as a collaborator on your private repo. This allows us to access your files and grade your assignments. If you don’t do this, you will </w:t>
-      </w:r>
-      <w:r>
-        <w:t>obviously</w:t>
-      </w:r>
-      <w:r>
-        <w:t xml:space="preserve"> not get credit for any of your homeworks.</w:t>
-      </w:r>
-      <w:r>
-        <w:t xml:space="preserve"> On the repository page, click “Settings” and then on the left menu, click “Collaborators”</w:t>
-      </w:r>
-    </w:p>
-    <w:p>
-      <w:r>
-        <w:rPr>
-          <w:noProof/>
-        </w:rPr>
+      <w:pPr>
+        <w:pStyle w:val="Heading1"/>
+      </w:pPr>
+      <w:r>
+        <w:t xml:space="preserve">How to </w:t>
+      </w:r>
+      <w:r>
+        <w:t>Upload your Labs, Homeworks and Writing Assignments</w:t>
+      </w:r>
+    </w:p>
+    <w:p/>
+    <w:p>
+      <w:r>
+        <w:t xml:space="preserve">Since you are setting this up at the beginning of the semester, I will use lab 1 as the canonical example. First, go to lab 1 on the course homepage via navigating your browser to </w:t>
+      </w:r>
+      <w:hyperlink r:id="rId20" w:history="1">
+        <w:r>
+          <w:rPr>
+            <w:rStyle w:val="Hyperlink"/>
+          </w:rPr>
+          <w:t>https://github.com/kapelner/QC_MATH_342W_Spring_2025/blob/main/labs/lab01.Rmd</w:t>
+        </w:r>
+      </w:hyperlink>
+      <w:r>
+        <w:t xml:space="preserve"> and then download the lab using the </w:t>
+      </w:r>
+      <w:r>
+        <w:t>“</w:t>
+      </w:r>
+      <w:r>
+        <w:t>download</w:t>
+      </w:r>
+      <w:r>
+        <w:t xml:space="preserve"> raw file”</w:t>
+      </w:r>
+      <w:r>
+        <w:t xml:space="preserve"> icon:</w:t>
+      </w:r>
+    </w:p>
+    <w:p>
+      <w:r>
         <w:lastRenderedPageBreak/>
         <w:drawing>
-          <wp:inline distT="0" distB="0" distL="0" distR="0" wp14:anchorId="7C246321" wp14:editId="70F93FDF">
-            <wp:extent cx="5483785" cy="1663700"/>
-            <wp:effectExtent l="0" t="0" r="3175" b="0"/>
-            <wp:docPr id="20" name="Picture 20"/>
+          <wp:inline distT="0" distB="0" distL="0" distR="0" wp14:anchorId="3E37C667" wp14:editId="0267815E">
+            <wp:extent cx="5943600" cy="1517650"/>
+            <wp:effectExtent l="0" t="0" r="0" b="6350"/>
+            <wp:docPr id="5" name="Picture 5"/>
             <wp:cNvGraphicFramePr>
               <a:graphicFrameLocks xmlns:a="http://schemas.openxmlformats.org/drawingml/2006/main" noChangeAspect="1"/>
             </wp:cNvGraphicFramePr>
@@ -1618,7 +1683,7 @@
                   <pic:spPr>
                     <a:xfrm>
                       <a:off x="0" y="0"/>
-                      <a:ext cx="5492839" cy="1666447"/>
+                      <a:ext cx="5943600" cy="1517650"/>
                     </a:xfrm>
                     <a:prstGeom prst="rect">
                       <a:avLst/>
@@ -1633,7 +1698,76 @@
     </w:p>
     <w:p>
       <w:r>
-        <w:t>Now it will ask for your password again. Then click the green “Add People” button and you’ll see:</w:t>
+        <w:t xml:space="preserve">Now copy this downloaded file “lab01.Rmd” into your QC_MATH_342/labs folder. </w:t>
+      </w:r>
+    </w:p>
+    <w:p>
+      <w:r>
+        <w:t xml:space="preserve">We will now add this file to your </w:t>
+      </w:r>
+      <w:r>
+        <w:t xml:space="preserve">git source control </w:t>
+      </w:r>
+      <w:r>
+        <w:t>repository by running</w:t>
+      </w:r>
+    </w:p>
+    <w:p>
+      <w:pPr>
+        <w:rPr>
+          <w:color w:val="FFFFFF" w:themeColor="background1"/>
+        </w:rPr>
+      </w:pPr>
+      <w:r>
+        <w:rPr>
+          <w:color w:val="FFFFFF" w:themeColor="background1"/>
+          <w:highlight w:val="black"/>
+        </w:rPr>
+        <w:t xml:space="preserve">git </w:t>
+      </w:r>
+      <w:proofErr w:type="gramStart"/>
+      <w:r>
+        <w:rPr>
+          <w:color w:val="FFFFFF" w:themeColor="background1"/>
+          <w:highlight w:val="black"/>
+        </w:rPr>
+        <w:t>add .</w:t>
+      </w:r>
+      <w:proofErr w:type="gramEnd"/>
+    </w:p>
+    <w:p>
+      <w:r>
+        <w:t xml:space="preserve">from the terminal. </w:t>
+      </w:r>
+      <w:r>
+        <w:t>The “add” command adds new files. You only need to run it when you create new files, not when you edit old files. You can make sure lab01.Rmd is added by running</w:t>
+      </w:r>
+    </w:p>
+    <w:p>
+      <w:pPr>
+        <w:rPr>
+          <w:color w:val="FFFFFF" w:themeColor="background1"/>
+        </w:rPr>
+      </w:pPr>
+      <w:r>
+        <w:rPr>
+          <w:color w:val="FFFFFF" w:themeColor="background1"/>
+          <w:highlight w:val="black"/>
+        </w:rPr>
+        <w:t>git status</w:t>
+      </w:r>
+    </w:p>
+    <w:p>
+      <w:r>
+        <w:t xml:space="preserve">You should see it listed in green. The “status” commands </w:t>
+      </w:r>
+      <w:proofErr w:type="gramStart"/>
+      <w:r>
+        <w:t>tells</w:t>
+      </w:r>
+      <w:proofErr w:type="gramEnd"/>
+      <w:r>
+        <w:t xml:space="preserve"> you if anything has changed.</w:t>
       </w:r>
     </w:p>
     <w:p>
@@ -1642,10 +1776,10 @@
           <w:noProof/>
         </w:rPr>
         <w:drawing>
-          <wp:inline distT="0" distB="0" distL="0" distR="0" wp14:anchorId="29B0BDA2" wp14:editId="0903C1A4">
-            <wp:extent cx="4631267" cy="1893447"/>
-            <wp:effectExtent l="0" t="0" r="0" b="0"/>
-            <wp:docPr id="21" name="Picture 21"/>
+          <wp:inline distT="0" distB="0" distL="0" distR="0" wp14:anchorId="536B7FEC" wp14:editId="5E176789">
+            <wp:extent cx="4166059" cy="1109256"/>
+            <wp:effectExtent l="0" t="0" r="6350" b="0"/>
+            <wp:docPr id="16" name="Picture 16"/>
             <wp:cNvGraphicFramePr>
               <a:graphicFrameLocks xmlns:a="http://schemas.openxmlformats.org/drawingml/2006/main" noChangeAspect="1"/>
             </wp:cNvGraphicFramePr>
@@ -1665,7 +1799,7 @@
                   <pic:spPr>
                     <a:xfrm>
                       <a:off x="0" y="0"/>
-                      <a:ext cx="4639862" cy="1896961"/>
+                      <a:ext cx="4166059" cy="1109256"/>
                     </a:xfrm>
                     <a:prstGeom prst="rect">
                       <a:avLst/>
@@ -1680,22 +1814,34 @@
     </w:p>
     <w:p>
       <w:r>
-        <w:t xml:space="preserve">You’ll type in “kapelner” for me and click my account when it comes up. Then click “Add kapelner to this repository”. Then you’ll type </w:t>
-      </w:r>
-      <w:r>
-        <w:t xml:space="preserve">the TA’s handle </w:t>
-      </w:r>
-      <w:r>
-        <w:t>“</w:t>
-      </w:r>
-      <w:r>
-        <w:t>nebryan</w:t>
-      </w:r>
-      <w:r>
-        <w:t>” for the TA and click his account when it comes up</w:t>
-      </w:r>
-      <w:r>
-        <w:t>. The screenshot below was for a previous year’s TA who’s handle was “JoshuaPalter”</w:t>
+        <w:t>Now we will commit this file. Always write comments that make sense.</w:t>
+      </w:r>
+    </w:p>
+    <w:p>
+      <w:pPr>
+        <w:rPr>
+          <w:color w:val="FFFFFF" w:themeColor="background1"/>
+        </w:rPr>
+      </w:pPr>
+      <w:r>
+        <w:rPr>
+          <w:color w:val="FFFFFF" w:themeColor="background1"/>
+          <w:highlight w:val="black"/>
+        </w:rPr>
+        <w:t>git commit -am “added lab01 assignment”</w:t>
+      </w:r>
+    </w:p>
+    <w:p>
+      <w:r>
+        <w:t xml:space="preserve">For some reason the quotes don’t copy well from Microsoft Word. Another thing Microsoft gets wrong. </w:t>
+      </w:r>
+      <w:proofErr w:type="gramStart"/>
+      <w:r>
+        <w:t>So</w:t>
+      </w:r>
+      <w:proofErr w:type="gramEnd"/>
+      <w:r>
+        <w:t xml:space="preserve"> type the command yourself manually if it didn’t work. You should see the following if it ran successfully:</w:t>
       </w:r>
     </w:p>
     <w:p>
@@ -1704,10 +1850,10 @@
           <w:noProof/>
         </w:rPr>
         <w:drawing>
-          <wp:inline distT="0" distB="0" distL="0" distR="0" wp14:anchorId="7AAD9F76" wp14:editId="69197747">
-            <wp:extent cx="4635500" cy="2273783"/>
+          <wp:inline distT="0" distB="0" distL="0" distR="0" wp14:anchorId="42EBD4B3" wp14:editId="6C4BC060">
+            <wp:extent cx="4153358" cy="647771"/>
             <wp:effectExtent l="0" t="0" r="0" b="0"/>
-            <wp:docPr id="22" name="Picture 22"/>
+            <wp:docPr id="17" name="Picture 17"/>
             <wp:cNvGraphicFramePr>
               <a:graphicFrameLocks xmlns:a="http://schemas.openxmlformats.org/drawingml/2006/main" noChangeAspect="1"/>
             </wp:cNvGraphicFramePr>
@@ -1727,7 +1873,7 @@
                   <pic:spPr>
                     <a:xfrm>
                       <a:off x="0" y="0"/>
-                      <a:ext cx="4641974" cy="2276959"/>
+                      <a:ext cx="4153358" cy="647771"/>
                     </a:xfrm>
                     <a:prstGeom prst="rect">
                       <a:avLst/>
@@ -1742,7 +1888,26 @@
     </w:p>
     <w:p>
       <w:r>
-        <w:t>After clicking you will then see:</w:t>
+        <w:t>Now we’re ready to push these commits to github via</w:t>
+      </w:r>
+    </w:p>
+    <w:p>
+      <w:pPr>
+        <w:rPr>
+          <w:color w:val="FFFFFF" w:themeColor="background1"/>
+        </w:rPr>
+      </w:pPr>
+      <w:r>
+        <w:rPr>
+          <w:color w:val="FFFFFF" w:themeColor="background1"/>
+          <w:highlight w:val="black"/>
+        </w:rPr>
+        <w:t>git push</w:t>
+      </w:r>
+    </w:p>
+    <w:p>
+      <w:r>
+        <w:t>If this worked successfully you should see</w:t>
       </w:r>
     </w:p>
     <w:p>
@@ -1752,10 +1917,10 @@
         </w:rPr>
         <w:lastRenderedPageBreak/>
         <w:drawing>
-          <wp:inline distT="0" distB="0" distL="0" distR="0" wp14:anchorId="170243CC" wp14:editId="782EF517">
-            <wp:extent cx="4597400" cy="2171349"/>
-            <wp:effectExtent l="0" t="0" r="0" b="635"/>
-            <wp:docPr id="23" name="Picture 23"/>
+          <wp:inline distT="0" distB="0" distL="0" distR="0" wp14:anchorId="31200B8D" wp14:editId="3567F09F">
+            <wp:extent cx="6444590" cy="2256367"/>
+            <wp:effectExtent l="0" t="0" r="0" b="0"/>
+            <wp:docPr id="18" name="Picture 18"/>
             <wp:cNvGraphicFramePr>
               <a:graphicFrameLocks xmlns:a="http://schemas.openxmlformats.org/drawingml/2006/main" noChangeAspect="1"/>
             </wp:cNvGraphicFramePr>
@@ -1775,7 +1940,7 @@
                   <pic:spPr>
                     <a:xfrm>
                       <a:off x="0" y="0"/>
-                      <a:ext cx="4607499" cy="2176119"/>
+                      <a:ext cx="6462170" cy="2262522"/>
                     </a:xfrm>
                     <a:prstGeom prst="rect">
                       <a:avLst/>
@@ -1790,36 +1955,129 @@
     </w:p>
     <w:p>
       <w:r>
-        <w:t xml:space="preserve">And click “Add </w:t>
-      </w:r>
-      <w:r>
-        <w:t>nebryan</w:t>
-      </w:r>
-      <w:r>
-        <w:t xml:space="preserve"> to this repository”</w:t>
-      </w:r>
-    </w:p>
-    <w:p>
-      <w:r>
-        <w:t xml:space="preserve">You should </w:t>
-      </w:r>
-      <w:r>
-        <w:t xml:space="preserve">then </w:t>
-      </w:r>
-      <w:r>
-        <w:t>see both of us as “pending Invite”.</w:t>
-      </w:r>
-    </w:p>
-    <w:p>
-      <w:r>
-        <w:t>Congrats you’re now al set up! There are many great resources about git you can find online if you want to learn more. For this class, you’ll likely only use “clone, add, commit, push, pull, status” but there’s so much more.</w:t>
-      </w:r>
-    </w:p>
-    <w:p/>
-    <w:p/>
+        <w:t>Now if you refresh your github page you’ll see the new directory:</w:t>
+      </w:r>
+    </w:p>
+    <w:p>
+      <w:r>
+        <w:rPr>
+          <w:noProof/>
+        </w:rPr>
+        <w:drawing>
+          <wp:inline distT="0" distB="0" distL="0" distR="0" wp14:anchorId="6F86D9C7" wp14:editId="235D9537">
+            <wp:extent cx="6168014" cy="2717800"/>
+            <wp:effectExtent l="0" t="0" r="4445" b="6350"/>
+            <wp:docPr id="19" name="Picture 19"/>
+            <wp:cNvGraphicFramePr>
+              <a:graphicFrameLocks xmlns:a="http://schemas.openxmlformats.org/drawingml/2006/main" noChangeAspect="1"/>
+            </wp:cNvGraphicFramePr>
+            <a:graphic xmlns:a="http://schemas.openxmlformats.org/drawingml/2006/main">
+              <a:graphicData uri="http://schemas.openxmlformats.org/drawingml/2006/picture">
+                <pic:pic xmlns:pic="http://schemas.openxmlformats.org/drawingml/2006/picture">
+                  <pic:nvPicPr>
+                    <pic:cNvPr id="1" name=""/>
+                    <pic:cNvPicPr/>
+                  </pic:nvPicPr>
+                  <pic:blipFill>
+                    <a:blip r:embed="rId25"/>
+                    <a:stretch>
+                      <a:fillRect/>
+                    </a:stretch>
+                  </pic:blipFill>
+                  <pic:spPr>
+                    <a:xfrm>
+                      <a:off x="0" y="0"/>
+                      <a:ext cx="6189341" cy="2727197"/>
+                    </a:xfrm>
+                    <a:prstGeom prst="rect">
+                      <a:avLst/>
+                    </a:prstGeom>
+                  </pic:spPr>
+                </pic:pic>
+              </a:graphicData>
+            </a:graphic>
+          </wp:inline>
+        </w:drawing>
+      </w:r>
+    </w:p>
+    <w:p>
+      <w:r>
+        <w:t xml:space="preserve">In the future, you’ll repeat this </w:t>
+      </w:r>
+    </w:p>
+    <w:p>
+      <w:r>
+        <w:t xml:space="preserve">git </w:t>
+      </w:r>
+      <w:proofErr w:type="gramStart"/>
+      <w:r>
+        <w:t>add</w:t>
+      </w:r>
+      <w:r>
+        <w:t xml:space="preserve"> .</w:t>
+      </w:r>
+      <w:proofErr w:type="gramEnd"/>
+      <w:r>
+        <w:t>, git commit</w:t>
+      </w:r>
+      <w:r>
+        <w:t xml:space="preserve"> -am “lab x or whatever”</w:t>
+      </w:r>
+      <w:r>
+        <w:t xml:space="preserve">, git push </w:t>
+      </w:r>
+    </w:p>
+    <w:p>
+      <w:r>
+        <w:t xml:space="preserve">sequence for each new assignment (lab, homework or </w:t>
+      </w:r>
+      <w:proofErr w:type="spellStart"/>
+      <w:r>
+        <w:t>modeling</w:t>
+      </w:r>
+      <w:r>
+        <w:t>_paper</w:t>
+      </w:r>
+      <w:proofErr w:type="spellEnd"/>
+      <w:r>
+        <w:t xml:space="preserve"> or </w:t>
+      </w:r>
+      <w:proofErr w:type="spellStart"/>
+      <w:r>
+        <w:t>final_project</w:t>
+      </w:r>
+      <w:proofErr w:type="spellEnd"/>
+      <w:r>
+        <w:t>). For the theory homeworks, you’ll add the PDF of your scanned homework to the homeworks directory and name it “hw0x.pdf”.</w:t>
+      </w:r>
+      <w:r>
+        <w:t xml:space="preserve"> Ditto for the </w:t>
+      </w:r>
+      <w:proofErr w:type="spellStart"/>
+      <w:r>
+        <w:t>modeling_paper</w:t>
+      </w:r>
+      <w:proofErr w:type="spellEnd"/>
+      <w:r>
+        <w:t xml:space="preserve"> or </w:t>
+      </w:r>
+      <w:proofErr w:type="spellStart"/>
+      <w:r>
+        <w:t>final_project</w:t>
+      </w:r>
+      <w:proofErr w:type="spellEnd"/>
+      <w:r>
+        <w:t xml:space="preserve"> in their appropriate directory. </w:t>
+      </w:r>
+    </w:p>
+    <w:p>
+      <w:r>
+        <w:t>Make sure they’re in the appropriate places otherwise they will receive a zero.</w:t>
+      </w:r>
+    </w:p>
     <w:sectPr>
       <w:pgSz w:w="12240" w:h="15840"/>
-      <w:pgMar w:top="1440" w:right="1440" w:bottom="720" w:left="1440" w:header="720" w:footer="720" w:gutter="0"/>
+      <w:pgMar w:top="1440" w:right="1440" w:bottom="1350" w:left="1440" w:header="720" w:footer="720" w:gutter="0"/>
       <w:cols w:space="720"/>
       <w:docGrid w:linePitch="360"/>
     </w:sectPr>
@@ -2229,6 +2487,27 @@
     <w:qFormat/>
     <w:rsid w:val="00FA185F"/>
   </w:style>
+  <w:style w:type="paragraph" w:styleId="Heading1">
+    <w:name w:val="heading 1"/>
+    <w:basedOn w:val="Normal"/>
+    <w:next w:val="Normal"/>
+    <w:link w:val="Heading1Char"/>
+    <w:uiPriority w:val="9"/>
+    <w:qFormat/>
+    <w:rsid w:val="00886EE4"/>
+    <w:pPr>
+      <w:keepNext/>
+      <w:keepLines/>
+      <w:spacing w:before="240" w:after="0"/>
+      <w:outlineLvl w:val="0"/>
+    </w:pPr>
+    <w:rPr>
+      <w:rFonts w:asciiTheme="majorHAnsi" w:eastAsiaTheme="majorEastAsia" w:hAnsiTheme="majorHAnsi" w:cstheme="majorBidi"/>
+      <w:color w:val="2F5496" w:themeColor="accent1" w:themeShade="BF"/>
+      <w:sz w:val="32"/>
+      <w:szCs w:val="32"/>
+    </w:rPr>
+  </w:style>
   <w:style w:type="paragraph" w:styleId="Heading2">
     <w:name w:val="heading 2"/>
     <w:basedOn w:val="Normal"/>
@@ -2379,6 +2658,19 @@
       <w:rFonts w:ascii="Courier New" w:eastAsia="Times New Roman" w:hAnsi="Courier New" w:cs="Courier New"/>
       <w:sz w:val="20"/>
       <w:szCs w:val="20"/>
+    </w:rPr>
+  </w:style>
+  <w:style w:type="character" w:customStyle="1" w:styleId="Heading1Char">
+    <w:name w:val="Heading 1 Char"/>
+    <w:basedOn w:val="DefaultParagraphFont"/>
+    <w:link w:val="Heading1"/>
+    <w:uiPriority w:val="9"/>
+    <w:rsid w:val="00886EE4"/>
+    <w:rPr>
+      <w:rFonts w:asciiTheme="majorHAnsi" w:eastAsiaTheme="majorEastAsia" w:hAnsiTheme="majorHAnsi" w:cstheme="majorBidi"/>
+      <w:color w:val="2F5496" w:themeColor="accent1" w:themeShade="BF"/>
+      <w:sz w:val="32"/>
+      <w:szCs w:val="32"/>
     </w:rPr>
   </w:style>
 </w:styles>

</xml_diff>

<commit_message>
improved the git setup tutorial again
</commit_message>
<xml_diff>
--- a/syllabus/git_github_class_setup.docx
+++ b/syllabus/git_github_class_setup.docx
@@ -112,6 +112,11 @@
       </w:r>
     </w:p>
     <w:p>
+      <w:pPr>
+        <w:rPr>
+          <w:color w:val="FFFFFF" w:themeColor="background1"/>
+        </w:rPr>
+      </w:pPr>
       <w:r>
         <w:t xml:space="preserve">If you don’t have brew installed yet, you </w:t>
       </w:r>
@@ -136,7 +141,37 @@
         </w:r>
       </w:hyperlink>
       <w:r>
-        <w:t>.</w:t>
+        <w:t xml:space="preserve"> then return and do the above. Verify using </w:t>
+      </w:r>
+      <w:r>
+        <w:rPr>
+          <w:color w:val="FFFFFF" w:themeColor="background1"/>
+          <w:highlight w:val="black"/>
+        </w:rPr>
+        <w:t xml:space="preserve">git </w:t>
+      </w:r>
+      <w:r>
+        <w:rPr>
+          <w:color w:val="FFFFFF" w:themeColor="background1"/>
+          <w:highlight w:val="black"/>
+        </w:rPr>
+        <w:t>–</w:t>
+      </w:r>
+      <w:r>
+        <w:rPr>
+          <w:color w:val="FFFFFF" w:themeColor="background1"/>
+          <w:highlight w:val="black"/>
+        </w:rPr>
+        <w:t>version</w:t>
+      </w:r>
+      <w:r>
+        <w:rPr>
+          <w:color w:val="FFFFFF" w:themeColor="background1"/>
+        </w:rPr>
+        <w:t xml:space="preserve"> </w:t>
+      </w:r>
+      <w:r>
+        <w:t>that git is successfully installed.</w:t>
       </w:r>
     </w:p>
     <w:p>
@@ -149,10 +184,7 @@
         <w:pStyle w:val="Heading1"/>
       </w:pPr>
       <w:r>
-        <w:t>Windows</w:t>
-      </w:r>
-      <w:r>
-        <w:t xml:space="preserve"> Instructions</w:t>
+        <w:t>Windows Instructions</w:t>
       </w:r>
     </w:p>
     <w:p/>
@@ -204,10 +236,7 @@
         <w:pStyle w:val="Heading1"/>
       </w:pPr>
       <w:r>
-        <w:t>Linux</w:t>
-      </w:r>
-      <w:r>
-        <w:t xml:space="preserve"> Instructions</w:t>
+        <w:t>Linux Instructions</w:t>
       </w:r>
     </w:p>
     <w:p/>
@@ -241,24 +270,73 @@
     <w:p>
       <w:pPr>
         <w:rPr>
-          <w:color w:val="FFFFFF" w:themeColor="background1"/>
+          <w:rFonts w:cstheme="minorHAnsi"/>
+          <w:color w:val="FFFFFF" w:themeColor="background1"/>
+          <w:kern w:val="0"/>
+          <w:lang w:bidi="ar-SA"/>
         </w:rPr>
       </w:pPr>
       <w:proofErr w:type="spellStart"/>
       <w:r>
         <w:rPr>
-          <w:color w:val="FFFFFF" w:themeColor="background1"/>
-          <w:highlight w:val="black"/>
+          <w:rFonts w:cstheme="minorHAnsi"/>
+          <w:color w:val="FFFFFF" w:themeColor="background1"/>
+          <w:kern w:val="0"/>
+          <w:highlight w:val="black"/>
+          <w:lang w:bidi="ar-SA"/>
         </w:rPr>
         <w:t>ssh</w:t>
       </w:r>
       <w:proofErr w:type="spellEnd"/>
       <w:r>
         <w:rPr>
-          <w:color w:val="FFFFFF" w:themeColor="background1"/>
-          <w:highlight w:val="black"/>
-        </w:rPr>
-        <w:t>-keygen -t ed25519 -C “&lt;your email address&gt;”</w:t>
+          <w:rFonts w:cstheme="minorHAnsi"/>
+          <w:color w:val="FFFFFF" w:themeColor="background1"/>
+          <w:kern w:val="0"/>
+          <w:highlight w:val="black"/>
+          <w:lang w:bidi="ar-SA"/>
+        </w:rPr>
+        <w:t>-keygen -t ed25519 -C "</w:t>
+      </w:r>
+      <w:r>
+        <w:rPr>
+          <w:rFonts w:cstheme="minorHAnsi"/>
+          <w:color w:val="FFFFFF" w:themeColor="background1"/>
+          <w:kern w:val="0"/>
+          <w:highlight w:val="black"/>
+          <w:lang w:bidi="ar-SA"/>
+        </w:rPr>
+        <w:t xml:space="preserve">type </w:t>
+      </w:r>
+      <w:r>
+        <w:rPr>
+          <w:rFonts w:cstheme="minorHAnsi"/>
+          <w:color w:val="FFFFFF" w:themeColor="background1"/>
+          <w:kern w:val="0"/>
+          <w:highlight w:val="black"/>
+          <w:lang w:bidi="ar-SA"/>
+        </w:rPr>
+        <w:t>your email address</w:t>
+      </w:r>
+      <w:r>
+        <w:rPr>
+          <w:rFonts w:cstheme="minorHAnsi"/>
+          <w:color w:val="FFFFFF" w:themeColor="background1"/>
+          <w:kern w:val="0"/>
+          <w:highlight w:val="black"/>
+          <w:lang w:bidi="ar-SA"/>
+        </w:rPr>
+        <w:t xml:space="preserve"> here</w:t>
+      </w:r>
+      <w:r>
+        <w:rPr>
+          <w:rFonts w:cstheme="minorHAnsi"/>
+          <w:color w:val="FFFFFF" w:themeColor="background1"/>
+          <w:kern w:val="0"/>
+          <w:highlight w:val="black"/>
+          <w:lang w:bidi="ar-SA"/>
+        </w:rPr>
+        <w:t>"</w:t>
       </w:r>
     </w:p>
     <w:p>
@@ -371,13 +449,7 @@
         <w:t xml:space="preserve">If you don’t already have a github.com account, </w:t>
       </w:r>
       <w:r>
-        <w:t xml:space="preserve">go to </w:t>
-      </w:r>
-      <w:r>
-        <w:t>github.com</w:t>
-      </w:r>
-      <w:r>
-        <w:t xml:space="preserve"> and</w:t>
+        <w:t>go to github.com and</w:t>
       </w:r>
       <w:r>
         <w:t xml:space="preserve"> create one</w:t>
@@ -838,10 +910,40 @@
     </w:p>
     <w:p>
       <w:r>
-        <w:t xml:space="preserve">Github is now setup with your computer. If you have multiple computers, you need to repeat </w:t>
-      </w:r>
-      <w:r>
-        <w:t xml:space="preserve">the two steps </w:t>
+        <w:t>Github is now set</w:t>
+      </w:r>
+      <w:r>
+        <w:t xml:space="preserve"> </w:t>
+      </w:r>
+      <w:r>
+        <w:t xml:space="preserve">up </w:t>
+      </w:r>
+      <w:r>
+        <w:t>to communicate</w:t>
+      </w:r>
+      <w:r>
+        <w:t xml:space="preserve"> </w:t>
+      </w:r>
+      <w:r>
+        <w:t>with the laptop you’re using to follow this tutorial</w:t>
+      </w:r>
+      <w:r>
+        <w:t>. If you have multiple computers</w:t>
+      </w:r>
+      <w:r>
+        <w:t xml:space="preserve"> you want to use for this class</w:t>
+      </w:r>
+      <w:r>
+        <w:t xml:space="preserve">, you need to repeat </w:t>
+      </w:r>
+      <w:r>
+        <w:t>the two steps</w:t>
+      </w:r>
+      <w:r>
+        <w:t xml:space="preserve"> for all those computers</w:t>
+      </w:r>
+      <w:r>
+        <w:t xml:space="preserve"> </w:t>
       </w:r>
       <w:r>
         <w:t>(a) key generation, (b) add key to github.</w:t>
@@ -857,7 +959,19 @@
       </w:r>
       <w:proofErr w:type="gramEnd"/>
       <w:r>
-        <w:t>” and pressing enter. You should now be back to the terminal.</w:t>
+        <w:t xml:space="preserve">” and pressing enter. You should now be back to the </w:t>
+      </w:r>
+      <w:r>
+        <w:t xml:space="preserve">plain </w:t>
+      </w:r>
+      <w:r>
+        <w:t>terminal</w:t>
+      </w:r>
+      <w:r>
+        <w:t xml:space="preserve"> screen</w:t>
+      </w:r>
+      <w:r>
+        <w:t>.</w:t>
       </w:r>
     </w:p>
     <w:p>
@@ -913,7 +1027,24 @@
     </w:p>
     <w:p>
       <w:r>
-        <w:t>Under “repository name” type “QC_MATH_342”. Then click the “private” button (we will do this for now to prevent cheating). Then check the box “Add a README”. That checkbox is required as otherwise you won’t be able to clone. Your screen should look like:</w:t>
+        <w:t>Under “repository name” type “QC_MATH_342”. Then click the “private” button (we will do this for now to prevent cheating).</w:t>
+      </w:r>
+      <w:r>
+        <w:t xml:space="preserve"> You are free to make it public at the end of the semester if you are proud of your assignments.</w:t>
+      </w:r>
+      <w:r>
+        <w:t xml:space="preserve"> </w:t>
+      </w:r>
+    </w:p>
+    <w:p>
+      <w:r>
+        <w:t>Then check the box “Add a README</w:t>
+      </w:r>
+      <w:r>
+        <w:t xml:space="preserve"> file</w:t>
+      </w:r>
+      <w:r>
+        <w:t>”. That checkbox is required as otherwise you won’t be able to clone. Your screen should look like:</w:t>
       </w:r>
     </w:p>
     <w:p>
@@ -979,9 +1110,9 @@
         </w:rPr>
         <w:lastRenderedPageBreak/>
         <w:drawing>
-          <wp:inline distT="0" distB="0" distL="0" distR="0" wp14:anchorId="071C77C9" wp14:editId="7BB93910">
-            <wp:extent cx="5532967" cy="2828439"/>
-            <wp:effectExtent l="0" t="0" r="0" b="0"/>
+          <wp:inline distT="0" distB="0" distL="0" distR="0" wp14:anchorId="071C77C9" wp14:editId="7795F136">
+            <wp:extent cx="4727275" cy="2416571"/>
+            <wp:effectExtent l="0" t="0" r="0" b="3175"/>
             <wp:docPr id="13" name="Picture 13"/>
             <wp:cNvGraphicFramePr>
               <a:graphicFrameLocks xmlns:a="http://schemas.openxmlformats.org/drawingml/2006/main" noChangeAspect="1"/>
@@ -1002,7 +1133,7 @@
                   <pic:spPr>
                     <a:xfrm>
                       <a:off x="0" y="0"/>
-                      <a:ext cx="5548535" cy="2836397"/>
+                      <a:ext cx="4749851" cy="2428112"/>
                     </a:xfrm>
                     <a:prstGeom prst="rect">
                       <a:avLst/>
@@ -1018,7 +1149,13 @@
     <w:p/>
     <w:p>
       <w:r>
-        <w:t xml:space="preserve">Now let’s clone it. Go back to your </w:t>
+        <w:t>Now let’s clone it</w:t>
+      </w:r>
+      <w:r>
+        <w:t xml:space="preserve"> which will put it on your computer and allow you to add and edit files</w:t>
+      </w:r>
+      <w:r>
+        <w:t xml:space="preserve">. Go back to your </w:t>
       </w:r>
       <w:r>
         <w:t>terminal. T</w:t>
@@ -1087,10 +1224,7 @@
       </w:r>
       <w:proofErr w:type="gramEnd"/>
       <w:r>
-        <w:t xml:space="preserve"> to run. If it complains “are you sure…” just type “yes”. </w:t>
-      </w:r>
-      <w:r>
-        <w:t xml:space="preserve"> </w:t>
+        <w:t xml:space="preserve"> to run. If it complains “are you sure…” just type “yes”.  </w:t>
       </w:r>
       <w:r>
         <w:t xml:space="preserve">You should </w:t>
@@ -1146,13 +1280,22 @@
     </w:p>
     <w:p>
       <w:r>
-        <w:t xml:space="preserve">The clone function is your first git command you should know. It essentially downloads the repository of code to your computer. </w:t>
-      </w:r>
-      <w:r>
-        <w:t>Thus, you n</w:t>
-      </w:r>
-      <w:r>
-        <w:t>ow will have that folder on your computer.</w:t>
+        <w:t>Y</w:t>
+      </w:r>
+      <w:r>
+        <w:t>ou n</w:t>
+      </w:r>
+      <w:r>
+        <w:t xml:space="preserve">ow will have </w:t>
+      </w:r>
+      <w:r>
+        <w:t xml:space="preserve">your repository </w:t>
+      </w:r>
+      <w:r>
+        <w:t>folder on your computer.</w:t>
+      </w:r>
+      <w:r>
+        <w:t xml:space="preserve"> Let’s go inside that folder</w:t>
       </w:r>
     </w:p>
     <w:p>
@@ -1171,20 +1314,187 @@
     </w:p>
     <w:p>
       <w:r>
+        <w:t>You can now create directories for your assignments:</w:t>
+      </w:r>
+    </w:p>
+    <w:p>
+      <w:pPr>
+        <w:rPr>
+          <w:color w:val="FFFFFF" w:themeColor="background1"/>
+          <w:highlight w:val="black"/>
+        </w:rPr>
+      </w:pPr>
+      <w:proofErr w:type="spellStart"/>
+      <w:r>
+        <w:rPr>
+          <w:color w:val="FFFFFF" w:themeColor="background1"/>
+          <w:highlight w:val="black"/>
+        </w:rPr>
+        <w:t>mkdir</w:t>
+      </w:r>
+      <w:proofErr w:type="spellEnd"/>
+      <w:r>
+        <w:rPr>
+          <w:color w:val="FFFFFF" w:themeColor="background1"/>
+          <w:highlight w:val="black"/>
+        </w:rPr>
+        <w:t xml:space="preserve"> homeworks</w:t>
+      </w:r>
+    </w:p>
+    <w:p>
+      <w:pPr>
+        <w:rPr>
+          <w:color w:val="FFFFFF" w:themeColor="background1"/>
+        </w:rPr>
+      </w:pPr>
+      <w:proofErr w:type="spellStart"/>
+      <w:r>
+        <w:rPr>
+          <w:color w:val="FFFFFF" w:themeColor="background1"/>
+          <w:highlight w:val="black"/>
+        </w:rPr>
+        <w:t>mkdir</w:t>
+      </w:r>
+      <w:proofErr w:type="spellEnd"/>
+      <w:r>
+        <w:rPr>
+          <w:color w:val="FFFFFF" w:themeColor="background1"/>
+          <w:highlight w:val="black"/>
+        </w:rPr>
+        <w:t xml:space="preserve"> labs</w:t>
+      </w:r>
+    </w:p>
+    <w:p>
+      <w:pPr>
+        <w:rPr>
+          <w:color w:val="FFFFFF" w:themeColor="background1"/>
+          <w:highlight w:val="black"/>
+        </w:rPr>
+      </w:pPr>
+      <w:proofErr w:type="spellStart"/>
+      <w:r>
+        <w:rPr>
+          <w:color w:val="FFFFFF" w:themeColor="background1"/>
+          <w:highlight w:val="black"/>
+        </w:rPr>
+        <w:t>mkdir</w:t>
+      </w:r>
+      <w:proofErr w:type="spellEnd"/>
+      <w:r>
+        <w:rPr>
+          <w:color w:val="FFFFFF" w:themeColor="background1"/>
+          <w:highlight w:val="black"/>
+        </w:rPr>
+        <w:t xml:space="preserve"> </w:t>
+      </w:r>
+      <w:proofErr w:type="spellStart"/>
+      <w:r>
+        <w:rPr>
+          <w:color w:val="FFFFFF" w:themeColor="background1"/>
+          <w:highlight w:val="black"/>
+        </w:rPr>
+        <w:t>modeling_paper</w:t>
+      </w:r>
+      <w:proofErr w:type="spellEnd"/>
+    </w:p>
+    <w:p>
+      <w:pPr>
+        <w:rPr>
+          <w:color w:val="FFFFFF" w:themeColor="background1"/>
+        </w:rPr>
+      </w:pPr>
+      <w:proofErr w:type="spellStart"/>
+      <w:r>
+        <w:rPr>
+          <w:color w:val="FFFFFF" w:themeColor="background1"/>
+          <w:highlight w:val="black"/>
+        </w:rPr>
+        <w:t>mkdir</w:t>
+      </w:r>
+      <w:proofErr w:type="spellEnd"/>
+      <w:r>
+        <w:rPr>
+          <w:color w:val="FFFFFF" w:themeColor="background1"/>
+          <w:highlight w:val="black"/>
+        </w:rPr>
+        <w:t xml:space="preserve"> </w:t>
+      </w:r>
+      <w:proofErr w:type="spellStart"/>
+      <w:r>
+        <w:rPr>
+          <w:color w:val="FFFFFF" w:themeColor="background1"/>
+          <w:highlight w:val="black"/>
+        </w:rPr>
+        <w:t>final_project</w:t>
+      </w:r>
+      <w:proofErr w:type="spellEnd"/>
+    </w:p>
+    <w:p>
+      <w:pPr>
+        <w:rPr>
+          <w:color w:val="FFFFFF" w:themeColor="background1"/>
+        </w:rPr>
+      </w:pPr>
+    </w:p>
+    <w:p>
+      <w:r>
+        <w:lastRenderedPageBreak/>
         <w:t>You should now make sure git knows your email address and name by running</w:t>
       </w:r>
+      <w:r>
+        <w:t xml:space="preserve"> </w:t>
+      </w:r>
     </w:p>
     <w:p>
       <w:pPr>
         <w:rPr>
-          <w:color w:val="FFFFFF" w:themeColor="background1"/>
-          <w:highlight w:val="black"/>
+          <w:rFonts w:cstheme="minorHAnsi"/>
+          <w:color w:val="FFFFFF" w:themeColor="background1"/>
+          <w:kern w:val="0"/>
+          <w:highlight w:val="black"/>
+          <w:lang w:bidi="ar-SA"/>
         </w:rPr>
       </w:pPr>
       <w:r>
         <w:rPr>
-          <w:color w:val="FFFFFF" w:themeColor="background1"/>
-          <w:highlight w:val="black"/>
+          <w:rFonts w:cstheme="minorHAnsi"/>
+          <w:color w:val="FFFFFF" w:themeColor="background1"/>
+          <w:kern w:val="0"/>
+          <w:highlight w:val="black"/>
+          <w:lang w:bidi="ar-SA"/>
+        </w:rPr>
+        <w:t>git config --global user.name "your full name here"</w:t>
+      </w:r>
+    </w:p>
+    <w:p>
+      <w:pPr>
+        <w:rPr>
+          <w:rFonts w:cstheme="minorHAnsi"/>
+        </w:rPr>
+      </w:pPr>
+      <w:r>
+        <w:rPr>
+          <w:rFonts w:cstheme="minorHAnsi"/>
+          <w:kern w:val="0"/>
+          <w:lang w:bidi="ar-SA"/>
+        </w:rPr>
+        <w:t>and then running</w:t>
+      </w:r>
+    </w:p>
+    <w:p>
+      <w:pPr>
+        <w:rPr>
+          <w:rFonts w:cstheme="minorHAnsi"/>
+          <w:color w:val="FFFFFF" w:themeColor="background1"/>
+        </w:rPr>
+      </w:pPr>
+      <w:r>
+        <w:rPr>
+          <w:rFonts w:cstheme="minorHAnsi"/>
+          <w:color w:val="FFFFFF" w:themeColor="background1"/>
+          <w:kern w:val="0"/>
+          <w:highlight w:val="black"/>
+          <w:lang w:bidi="ar-SA"/>
         </w:rPr>
         <w:t xml:space="preserve">git config --global </w:t>
       </w:r>
@@ -1192,8 +1502,11 @@
       <w:proofErr w:type="gramStart"/>
       <w:r>
         <w:rPr>
-          <w:color w:val="FFFFFF" w:themeColor="background1"/>
-          <w:highlight w:val="black"/>
+          <w:rFonts w:cstheme="minorHAnsi"/>
+          <w:color w:val="FFFFFF" w:themeColor="background1"/>
+          <w:kern w:val="0"/>
+          <w:highlight w:val="black"/>
+          <w:lang w:bidi="ar-SA"/>
         </w:rPr>
         <w:t>user.email</w:t>
       </w:r>
@@ -1201,145 +1514,15 @@
       <w:proofErr w:type="gramEnd"/>
       <w:r>
         <w:rPr>
-          <w:color w:val="FFFFFF" w:themeColor="background1"/>
-          <w:highlight w:val="black"/>
-        </w:rPr>
-        <w:t xml:space="preserve"> “&lt;your email address here&gt;”</w:t>
-      </w:r>
-    </w:p>
-    <w:p>
-      <w:pPr>
-        <w:rPr>
-          <w:color w:val="FFFFFF" w:themeColor="background1"/>
-        </w:rPr>
-      </w:pPr>
-      <w:r>
-        <w:rPr>
-          <w:color w:val="FFFFFF" w:themeColor="background1"/>
-          <w:highlight w:val="black"/>
-        </w:rPr>
-        <w:t>git config --global user.name “&lt;your full name here&gt;”</w:t>
-      </w:r>
-    </w:p>
-    <w:p>
-      <w:r>
-        <w:lastRenderedPageBreak/>
-        <w:t>You can now create directories for your assignments:</w:t>
-      </w:r>
-    </w:p>
-    <w:p>
-      <w:pPr>
-        <w:rPr>
-          <w:color w:val="FFFFFF" w:themeColor="background1"/>
-          <w:highlight w:val="black"/>
-        </w:rPr>
-      </w:pPr>
-      <w:proofErr w:type="spellStart"/>
-      <w:r>
-        <w:rPr>
-          <w:color w:val="FFFFFF" w:themeColor="background1"/>
-          <w:highlight w:val="black"/>
-        </w:rPr>
-        <w:t>mkdir</w:t>
-      </w:r>
-      <w:proofErr w:type="spellEnd"/>
-      <w:r>
-        <w:rPr>
-          <w:color w:val="FFFFFF" w:themeColor="background1"/>
-          <w:highlight w:val="black"/>
-        </w:rPr>
-        <w:t xml:space="preserve"> homeworks</w:t>
-      </w:r>
-    </w:p>
-    <w:p>
-      <w:pPr>
-        <w:rPr>
-          <w:color w:val="FFFFFF" w:themeColor="background1"/>
-        </w:rPr>
-      </w:pPr>
-      <w:proofErr w:type="spellStart"/>
-      <w:r>
-        <w:rPr>
-          <w:color w:val="FFFFFF" w:themeColor="background1"/>
-          <w:highlight w:val="black"/>
-        </w:rPr>
-        <w:t>mkdir</w:t>
-      </w:r>
-      <w:proofErr w:type="spellEnd"/>
-      <w:r>
-        <w:rPr>
-          <w:color w:val="FFFFFF" w:themeColor="background1"/>
-          <w:highlight w:val="black"/>
-        </w:rPr>
-        <w:t xml:space="preserve"> labs</w:t>
-      </w:r>
-    </w:p>
-    <w:p>
-      <w:pPr>
-        <w:rPr>
-          <w:color w:val="FFFFFF" w:themeColor="background1"/>
-          <w:highlight w:val="black"/>
-        </w:rPr>
-      </w:pPr>
-      <w:proofErr w:type="spellStart"/>
-      <w:r>
-        <w:rPr>
-          <w:color w:val="FFFFFF" w:themeColor="background1"/>
-          <w:highlight w:val="black"/>
-        </w:rPr>
-        <w:t>mkdir</w:t>
-      </w:r>
-      <w:proofErr w:type="spellEnd"/>
-      <w:r>
-        <w:rPr>
-          <w:color w:val="FFFFFF" w:themeColor="background1"/>
-          <w:highlight w:val="black"/>
-        </w:rPr>
-        <w:t xml:space="preserve"> </w:t>
-      </w:r>
-      <w:proofErr w:type="spellStart"/>
-      <w:r>
-        <w:rPr>
-          <w:color w:val="FFFFFF" w:themeColor="background1"/>
-          <w:highlight w:val="black"/>
-        </w:rPr>
-        <w:t>modeling_paper</w:t>
-      </w:r>
-      <w:proofErr w:type="spellEnd"/>
-    </w:p>
-    <w:p>
-      <w:pPr>
-        <w:rPr>
-          <w:color w:val="FFFFFF" w:themeColor="background1"/>
-        </w:rPr>
-      </w:pPr>
-      <w:proofErr w:type="spellStart"/>
-      <w:r>
-        <w:rPr>
-          <w:color w:val="FFFFFF" w:themeColor="background1"/>
-          <w:highlight w:val="black"/>
-        </w:rPr>
-        <w:t>mkdir</w:t>
-      </w:r>
-      <w:proofErr w:type="spellEnd"/>
-      <w:r>
-        <w:rPr>
-          <w:color w:val="FFFFFF" w:themeColor="background1"/>
-          <w:highlight w:val="black"/>
-        </w:rPr>
-        <w:t xml:space="preserve"> </w:t>
-      </w:r>
-      <w:proofErr w:type="spellStart"/>
-      <w:r>
-        <w:rPr>
-          <w:color w:val="FFFFFF" w:themeColor="background1"/>
-          <w:highlight w:val="black"/>
-        </w:rPr>
-        <w:t>final_project</w:t>
-      </w:r>
-      <w:proofErr w:type="spellEnd"/>
-    </w:p>
-    <w:p/>
+          <w:rFonts w:cstheme="minorHAnsi"/>
+          <w:color w:val="FFFFFF" w:themeColor="background1"/>
+          <w:kern w:val="0"/>
+          <w:highlight w:val="black"/>
+          <w:lang w:bidi="ar-SA"/>
+        </w:rPr>
+        <w:t xml:space="preserve"> "your email address here"</w:t>
+      </w:r>
+    </w:p>
     <w:p>
       <w:r>
         <w:t>The last step is</w:t>
@@ -1596,10 +1779,7 @@
     </w:p>
     <w:p>
       <w:r>
-        <w:t xml:space="preserve">Now repeat this process again to add a second collaborator, me. Type in “kapelner” then select my account and then click </w:t>
-      </w:r>
-      <w:r>
-        <w:t xml:space="preserve">“Add kapelner to this repository”. </w:t>
+        <w:t xml:space="preserve">Now repeat this process again to add a second collaborator, me. Type in “kapelner” then select my account and then click “Add kapelner to this repository”. </w:t>
       </w:r>
     </w:p>
     <w:p>
@@ -1658,6 +1838,9 @@
     </w:p>
     <w:p>
       <w:r>
+        <w:rPr>
+          <w:noProof/>
+        </w:rPr>
         <w:lastRenderedPageBreak/>
         <w:drawing>
           <wp:inline distT="0" distB="0" distL="0" distR="0" wp14:anchorId="3E37C667" wp14:editId="0267815E">

</xml_diff>